<commit_message>
Neuro.. and FYP start
</commit_message>
<xml_diff>
--- a/Grad School/FYP/FYPP.docx
+++ b/Grad School/FYP/FYPP.docx
@@ -1,38 +1,87 @@
 
 <file path=word/document.xml><?xml version="1.0" encoding="utf-8"?>
-<w:document xmlns:wpc="http://schemas.microsoft.com/office/word/2010/wordprocessingCanvas" xmlns:mc="http://schemas.openxmlformats.org/markup-compatibility/2006" xmlns:o="urn:schemas-microsoft-com:office:office" xmlns:r="http://schemas.openxmlformats.org/officeDocument/2006/relationships" xmlns:m="http://schemas.openxmlformats.org/officeDocument/2006/math" xmlns:v="urn:schemas-microsoft-com:vml" xmlns:wp14="http://schemas.microsoft.com/office/word/2010/wordprocessingDrawing" xmlns:wp="http://schemas.openxmlformats.org/drawingml/2006/wordprocessingDrawing" xmlns:w10="urn:schemas-microsoft-com:office:word" xmlns:w="http://schemas.openxmlformats.org/wordprocessingml/2006/main" xmlns:w14="http://schemas.microsoft.com/office/word/2010/wordml" xmlns:wpg="http://schemas.microsoft.com/office/word/2010/wordprocessingGroup" xmlns:wpi="http://schemas.microsoft.com/office/word/2010/wordprocessingInk" xmlns:wne="http://schemas.microsoft.com/office/word/2006/wordml" xmlns:wps="http://schemas.microsoft.com/office/word/2010/wordprocessingShape" mc:Ignorable="w14 wp14">
+<w:document xmlns:wpc="http://schemas.microsoft.com/office/word/2010/wordprocessingCanvas" xmlns:mo="http://schemas.microsoft.com/office/mac/office/2008/main" xmlns:mc="http://schemas.openxmlformats.org/markup-compatibility/2006" xmlns:mv="urn:schemas-microsoft-com:mac:vml" xmlns:o="urn:schemas-microsoft-com:office:office" xmlns:r="http://schemas.openxmlformats.org/officeDocument/2006/relationships" xmlns:m="http://schemas.openxmlformats.org/officeDocument/2006/math" xmlns:v="urn:schemas-microsoft-com:vml" xmlns:wp14="http://schemas.microsoft.com/office/word/2010/wordprocessingDrawing" xmlns:wp="http://schemas.openxmlformats.org/drawingml/2006/wordprocessingDrawing" xmlns:w10="urn:schemas-microsoft-com:office:word" xmlns:w="http://schemas.openxmlformats.org/wordprocessingml/2006/main" xmlns:w14="http://schemas.microsoft.com/office/word/2010/wordml" xmlns:wpg="http://schemas.microsoft.com/office/word/2010/wordprocessingGroup" xmlns:wpi="http://schemas.microsoft.com/office/word/2010/wordprocessingInk" xmlns:wne="http://schemas.microsoft.com/office/word/2006/wordml" xmlns:wps="http://schemas.microsoft.com/office/word/2010/wordprocessingShape" mc:Ignorable="w14 wp14">
   <w:body>
     <w:p>
-      <w:r>
-        <w:t>Remaining issues:</w:t>
-      </w:r>
-    </w:p>
-    <w:p>
-      <w:r>
-        <w:t>Reaction time problem?</w:t>
-      </w:r>
-    </w:p>
-    <w:p>
-      <w:r>
-        <w:t xml:space="preserve">How to deal with surrounding the highest pedestal level with random pedestals. </w:t>
-      </w:r>
-      <w:r>
+      <w:pPr>
+        <w:jc w:val="both"/>
         <w:rPr>
           <w:b/>
         </w:rPr>
-        <w:br w:type="page"/>
-      </w:r>
-    </w:p>
-    <w:p>
-      <w:pPr>
-        <w:jc w:val="both"/>
       </w:pPr>
       <w:r>
         <w:rPr>
           <w:b/>
         </w:rPr>
-        <w:lastRenderedPageBreak/>
-        <w:t>First Year Project Proposal</w:t>
+        <w:t>First Year Project</w:t>
+      </w:r>
+    </w:p>
+    <w:p>
+      <w:pPr>
+        <w:jc w:val="both"/>
+        <w:rPr>
+          <w:b/>
+        </w:rPr>
+      </w:pPr>
+      <w:proofErr w:type="gramStart"/>
+      <w:r>
+        <w:rPr>
+          <w:b/>
+        </w:rPr>
+        <w:t>Covert Attention Introduces Hierarchical Interference</w:t>
+      </w:r>
+      <w:r>
+        <w:rPr>
+          <w:b/>
+        </w:rPr>
+        <w:t xml:space="preserve"> </w:t>
+      </w:r>
+      <w:r>
+        <w:rPr>
+          <w:b/>
+        </w:rPr>
+        <w:t>in the Neural Representations</w:t>
+      </w:r>
+      <w:r>
+        <w:rPr>
+          <w:b/>
+        </w:rPr>
+        <w:t xml:space="preserve"> of Contrast and Motion Coherence.</w:t>
+      </w:r>
+      <w:proofErr w:type="gramEnd"/>
+      <w:r>
+        <w:rPr>
+          <w:b/>
+        </w:rPr>
+        <w:t xml:space="preserve"> </w:t>
+      </w:r>
+    </w:p>
+    <w:p>
+      <w:pPr>
+        <w:jc w:val="both"/>
+        <w:rPr>
+          <w:b/>
+        </w:rPr>
+      </w:pPr>
+      <w:r>
+        <w:rPr>
+          <w:b/>
+        </w:rPr>
+        <w:t>Or</w:t>
+      </w:r>
+    </w:p>
+    <w:p>
+      <w:pPr>
+        <w:jc w:val="both"/>
+        <w:rPr>
+          <w:b/>
+        </w:rPr>
+      </w:pPr>
+      <w:r>
+        <w:rPr>
+          <w:b/>
+        </w:rPr>
+        <w:t>Neural Substrates of Attention and Awareness.</w:t>
       </w:r>
     </w:p>
     <w:p>
@@ -41,6 +90,33 @@
       </w:pPr>
       <w:r>
         <w:t>Dan Birman, PI: Justin Gardner</w:t>
+      </w:r>
+    </w:p>
+    <w:p>
+      <w:pPr>
+        <w:jc w:val="both"/>
+      </w:pPr>
+      <w:r>
+        <w:rPr>
+          <w:b/>
+        </w:rPr>
+        <w:t>Abstract</w:t>
+      </w:r>
+    </w:p>
+    <w:p>
+      <w:pPr>
+        <w:jc w:val="both"/>
+      </w:pPr>
+      <w:r>
+        <w:t xml:space="preserve">How does a prior expectation </w:t>
+      </w:r>
+      <w:proofErr w:type="gramStart"/>
+      <w:r>
+        <w:t>about</w:t>
+      </w:r>
+      <w:proofErr w:type="gramEnd"/>
+      <w:r>
+        <w:t xml:space="preserve"> </w:t>
       </w:r>
     </w:p>
     <w:p>
@@ -65,7 +141,18 @@
         <w:jc w:val="both"/>
       </w:pPr>
       <w:r>
-        <w:t xml:space="preserve">In everyday life we feel a direct and undeniable connection between attending to something and our clear awareness of it. Despite this there exist a variety of laboratory situations in which attention and awareness appear to diverge. This </w:t>
+        <w:t>In everyday life we feel a direct and undeniable connection between attending to something and our clear awaren</w:t>
+      </w:r>
+      <w:r>
+        <w:t>ess</w:t>
+      </w:r>
+      <w:r>
+        <w:t xml:space="preserve"> of it. Despite this there exist a variety of laboratory situations in which attention and awareness appear to diverge. This</w:t>
+      </w:r>
+      <w:bookmarkStart w:id="0" w:name="_GoBack"/>
+      <w:bookmarkEnd w:id="0"/>
+      <w:r>
+        <w:t xml:space="preserve"> </w:t>
       </w:r>
       <w:r>
         <w:t>apparent</w:t>
@@ -110,7 +197,7 @@
         <w:fldChar w:fldCharType="begin" w:fldLock="1"/>
       </w:r>
       <w:r>
-        <w:instrText>ADDIN CSL_CITATION { "citationItems" : [ { "id" : "ITEM-1", "itemData" : { "DOI" : "10.1016/j.tics.2006.10.012", "author" : [ { "dropping-particle" : "", "family" : "Koch", "given" : "Christof", "non-dropping-particle" : "", "parse-names" : false, "suffix" : "" }, { "dropping-particle" : "", "family" : "Tsuchiya", "given" : "Naotsugu", "non-dropping-particle" : "", "parse-names" : false, "suffix" : "" } ], "container-title" : "Trends in cognitive sciences", "id" : "ITEM-1", "issue" : "1", "issued" : { "date-parts" : [ [ "2007" ] ] }, "title" : "Attention and consciousness: two distinct brain processes", "type" : "article-journal", "volume" : "11" }, "uris" : [ "http://www.mendeley.com/documents/?uuid=95507fea-ed2d-4e51-8dcc-24d544f044b6" ] } ], "mendeley" : { "previouslyFormattedCitation" : "(Koch &amp; Tsuchiya, 2007)" }, "properties" : { "noteIndex" : 0 }, "schema" : "https://github.com/citation-style-language/schema/raw/master/csl-citation.json" }</w:instrText>
+        <w:instrText xml:space="preserve"> ADDIN ZOTERO_ITEM CSL_CITATION {"citationID":"oMFCsKah","properties":{"formattedCitation":"(Koch &amp; Tsuchiya, 2007)","plainCitation":"(Koch &amp; Tsuchiya, 2007)"},"citationItems":[{"id":"ITEM-1","uris":["http://www.mendeley.com/documents/?uuid=95507fea-ed2d-4e51-8dcc-24d544f044b6"],"uri":["http://www.mendeley.com/documents/?uuid=95507fea-ed2d-4e51-8dcc-24d544f044b6"],"itemData":{"DOI":"10.1016/j.tics.2006.10.012","author":[{"dropping-particle":"","family":"Koch","given":"Christof","non-dropping-particle":"","parse-names":false,"suffix":""},{"dropping-particle":"","family":"Tsuchiya","given":"Naotsugu","non-dropping-particle":"","parse-names":false,"suffix":""}],"container-title":"Trends in cognitive sciences","id":"ITEM-1","issue":"1","issued":{"date-parts":[["2007"]]},"title":"Attention and consciousness: two distinct brain processes","type":"article-journal","volume":"11"}}],"schema":"https://github.com/citation-style-language/schema/raw/master/csl-citation.json"} </w:instrText>
       </w:r>
       <w:r>
         <w:fldChar w:fldCharType="separate"/>
@@ -152,7 +239,7 @@
         <w:fldChar w:fldCharType="begin" w:fldLock="1"/>
       </w:r>
       <w:r>
-        <w:instrText>ADDIN CSL_CITATION { "citationItems" : [ { "id" : "ITEM-1", "itemData" : { "DOI" : "10.1073/pnas.092277599", "ISSN" : "0027-8424", "PMID" : "12077298", "abstract" : "What can we see when we do not pay attention? It is well known that we can be \"blind\" even to major aspects of natural scenes when we attend elsewhere. The only tasks that do not need attention appear to be carried out in the early stages of the visual system. Contrary to this common belief, we report that subjects can rapidly detect animals or vehicles in briefly presented novel natural scenes while simultaneously performing another attentionally demanding task. By comparison, they are unable to discriminate large T's from L's, or bisected two-color disks from their mirror images under the same conditions. We conclude that some visual tasks associated with \"high-level\" cortical areas may proceed in the near absence of attention.", "author" : [ { "dropping-particle" : "", "family" : "Li", "given" : "Fei Fei", "non-dropping-particle" : "", "parse-names" : false, "suffix" : "" }, { "dropping-particle" : "", "family" : "VanRullen", "given" : "Rufin", "non-dropping-particle" : "", "parse-names" : false, "suffix" : "" }, { "dropping-particle" : "", "family" : "Koch", "given" : "Christof", "non-dropping-particle" : "", "parse-names" : false, "suffix" : "" }, { "dropping-particle" : "", "family" : "Perona", "given" : "Pietro", "non-dropping-particle" : "", "parse-names" : false, "suffix" : "" } ], "container-title" : "Proceedings of the National Academy of Sciences of the United States of America", "id" : "ITEM-1", "issue" : "14", "issued" : { "date-parts" : [ [ "2002", "7", "9" ] ] }, "page" : "9596-601", "title" : "Rapid natural scene categorization in the near absence of attention.", "type" : "article-journal", "volume" : "99" }, "uris" : [ "http://www.mendeley.com/documents/?uuid=74ca1560-2d03-4f9d-b236-cdc30cd37c67" ] } ], "mendeley" : { "previouslyFormattedCitation" : "(Li, VanRullen, Koch, &amp; Perona, 2002)" }, "properties" : { "noteIndex" : 0 }, "schema" : "https://github.com/citation-style-language/schema/raw/master/csl-citation.json" }</w:instrText>
+        <w:instrText xml:space="preserve"> ADDIN ZOTERO_ITEM CSL_CITATION {"citationID":"kshX8gnV","properties":{"formattedCitation":"(Li, VanRullen, Koch, &amp; Perona, 2002)","plainCitation":"(Li, VanRullen, Koch, &amp; Perona, 2002)"},"citationItems":[{"id":"ITEM-1","uris":["http://www.mendeley.com/documents/?uuid=74ca1560-2d03-4f9d-b236-cdc30cd37c67"],"uri":["http://www.mendeley.com/documents/?uuid=74ca1560-2d03-4f9d-b236-cdc30cd37c67"],"itemData":{"DOI":"10.1073/pnas.092277599","ISSN":"0027-8424","PMID":"12077298","abstract":"What can we see when we do not pay attention? It is well known that we can be \"blind\" even to major aspects of natural scenes when we attend elsewhere. The only tasks that do not need attention appear to be carried out in the early stages of the visual system. Contrary to this common belief, we report that subjects can rapidly detect animals or vehicles in briefly presented novel natural scenes while simultaneously performing another attentionally demanding task. By comparison, they are unable to discriminate large T's from L's, or bisected two-color disks from their mirror images under the same conditions. We conclude that some visual tasks associated with \"high-level\" cortical areas may proceed in the near absence of attention.","author":[{"dropping-particle":"","family":"Li","given":"Fei Fei","non-dropping-particle":"","parse-names":false,"suffix":""},{"dropping-particle":"","family":"VanRullen","given":"Rufin","non-dropping-particle":"","parse-names":false,"suffix":""},{"dropping-particle":"","family":"Koch","given":"Christof","non-dropping-particle":"","parse-names":false,"suffix":""},{"dropping-particle":"","family":"Perona","given":"Pietro","non-dropping-particle":"","parse-names":false,"suffix":""}],"container-title":"Proceedings of the National Academy of Sciences of the United States of America","id":"ITEM-1","issue":"14","issued":{"date-parts":[["2002","7","9"]]},"page":"9596-601","title":"Rapid natural scene categorization in the near absence of attention.","type":"article-journal","volume":"99"}}],"schema":"https://github.com/citation-style-language/schema/raw/master/csl-citation.json"} </w:instrText>
       </w:r>
       <w:r>
         <w:fldChar w:fldCharType="separate"/>
@@ -167,94 +254,319 @@
         <w:fldChar w:fldCharType="end"/>
       </w:r>
       <w:r>
-        <w:t>. Some researchers</w:t>
-      </w:r>
-      <w:r>
-        <w:t xml:space="preserve"> consider this compelling evidence that awarene</w:t>
-      </w:r>
-      <w:r>
-        <w:t>ss exist</w:t>
+        <w:t>.</w:t>
+      </w:r>
+      <w:r>
+        <w:t xml:space="preserve"> In contrast, a </w:t>
+      </w:r>
+      <w:r>
+        <w:t>many studies have found that</w:t>
+      </w:r>
+      <w:r>
+        <w:t xml:space="preserve"> participants are unable to respond about </w:t>
+      </w:r>
+      <w:r>
+        <w:t>unattended stimuli</w:t>
+      </w:r>
+      <w:r>
+        <w:t xml:space="preserve"> </w:t>
+      </w:r>
+      <w:r>
+        <w:fldChar w:fldCharType="begin"/>
+      </w:r>
+      <w:r>
+        <w:instrText xml:space="preserve"> ADDIN ZOTERO_ITEM CSL_CITATION {"citationID":"t6ni7un62","properties":{"formattedCitation":"(Mack, Arien &amp; Rock, Irvin, 1998)","plainCitation":"(Mack, Arien &amp; Rock, Irvin, 1998)"},"citationItems":[{"id":69,"uris":["http://zotero.org/users/2176449/items/FC6SF7S7"],"uri":["http://zotero.org/users/2176449/items/FC6SF7S7"],"itemData":{"id":69,"type":"book","title":"Inattentional Blindness.","publisher":"The MIT Press","author":[{"family":"Mack, Arien","given":""},{"family":"Rock, Irvin","given":""}],"issued":{"date-parts":[["1998"]]}}}],"schema":"https://github.com/citation-style-language/schema/raw/master/csl-citation.json"} </w:instrText>
+      </w:r>
+      <w:r>
+        <w:fldChar w:fldCharType="separate"/>
+      </w:r>
+      <w:r>
+        <w:rPr>
+          <w:noProof/>
+        </w:rPr>
+        <w:t>(Mack, Arien &amp; Rock, Irvin, 1998)</w:t>
+      </w:r>
+      <w:r>
+        <w:fldChar w:fldCharType="end"/>
+      </w:r>
+      <w:r>
+        <w:t xml:space="preserve">. One possible explanation that would unify the variety of results in this literature is to take into account individual stimulus features.  </w:t>
+      </w:r>
+    </w:p>
+    <w:p>
+      <w:pPr>
+        <w:jc w:val="both"/>
+      </w:pPr>
+      <w:r>
+        <w:t xml:space="preserve">We propose to test the prediction that </w:t>
+      </w:r>
+      <w:r>
+        <w:t xml:space="preserve">attention and awareness will interact only </w:t>
+      </w:r>
+      <w:r>
+        <w:t xml:space="preserve">when </w:t>
+      </w:r>
+      <w:r>
+        <w:t xml:space="preserve">their </w:t>
+      </w:r>
+      <w:r>
+        <w:t xml:space="preserve">neural substrates </w:t>
+      </w:r>
+      <w:r>
+        <w:t>interfere</w:t>
+      </w:r>
+      <w:r>
+        <w:t xml:space="preserve">. </w:t>
+      </w:r>
+      <w:r>
+        <w:t xml:space="preserve">One way to assess this is to use </w:t>
+      </w:r>
+      <w:r>
+        <w:t>a dual task paradigm</w:t>
+      </w:r>
+      <w:r>
+        <w:t xml:space="preserve"> in which one task</w:t>
+      </w:r>
+      <w:r>
+        <w:t>’s neural substrate</w:t>
+      </w:r>
+      <w:r>
+        <w:t xml:space="preserve"> has a variable overlap with the neural substrate of the other task. </w:t>
+      </w:r>
+      <w:r>
+        <w:t xml:space="preserve">In vision, </w:t>
+      </w:r>
+      <w:r>
+        <w:t>tasks that rely on assessing different perceptual features</w:t>
+      </w:r>
+      <w:r>
+        <w:t xml:space="preserve"> are thought to engage different neural substrates</w:t>
+      </w:r>
+      <w:r>
+        <w:t xml:space="preserve">. </w:t>
+      </w:r>
+      <w:r>
+        <w:t xml:space="preserve">For example, </w:t>
+      </w:r>
+      <w:r>
+        <w:t xml:space="preserve">contrast is represented by early </w:t>
+      </w:r>
+      <w:r>
+        <w:t>visual cortex</w:t>
+      </w:r>
+      <w:r>
+        <w:t xml:space="preserve"> (CITE)</w:t>
+      </w:r>
+      <w:r>
+        <w:t xml:space="preserve"> while</w:t>
+      </w:r>
+      <w:r>
+        <w:t xml:space="preserve"> </w:t>
+      </w:r>
+      <w:r>
+        <w:t>the</w:t>
+      </w:r>
+      <w:r>
+        <w:t xml:space="preserve"> </w:t>
+      </w:r>
+      <w:r>
+        <w:t xml:space="preserve">signal to noise ratio of </w:t>
+      </w:r>
+      <w:r>
+        <w:t>an object</w:t>
       </w:r>
       <w:r>
         <w:t>s</w:t>
       </w:r>
       <w:r>
+        <w:t xml:space="preserve"> in a scene </w:t>
+      </w:r>
+      <w:r>
+        <w:t>are</w:t>
+      </w:r>
+      <w:r>
         <w:t xml:space="preserve"> </w:t>
       </w:r>
       <w:r>
-        <w:t>in the absence of</w:t>
-      </w:r>
-      <w:r>
-        <w:t xml:space="preserve"> attention and that </w:t>
-      </w:r>
-      <w:r>
-        <w:t xml:space="preserve">therefore </w:t>
-      </w:r>
-      <w:r>
-        <w:t>they</w:t>
-      </w:r>
-      <w:r>
-        <w:t xml:space="preserve"> must be </w:t>
-      </w:r>
-      <w:r>
-        <w:t xml:space="preserve">two </w:t>
-      </w:r>
-      <w:r>
-        <w:t>dissociable processes</w:t>
+        <w:t>represented by</w:t>
+      </w:r>
+      <w:r>
+        <w:t xml:space="preserve"> later visual areas </w:t>
+      </w:r>
+      <w:r>
+        <w:fldChar w:fldCharType="begin" w:fldLock="1"/>
+      </w:r>
+      <w:r>
+        <w:instrText xml:space="preserve"> ADDIN ZOTERO_ITEM CSL_CITATION {"citationID":"dBVOF9yW","properties":{"formattedCitation":"(Tjan, Lestou, &amp; Kourtzi, 2006)","plainCitation":"(Tjan, Lestou, &amp; Kourtzi, 2006)"},"citationItems":[{"id":"ITEM-1","uris":["http://www.mendeley.com/documents/?uuid=6ae6752d-86e3-416c-8e1d-a241bf249f61"],"uri":["http://www.mendeley.com/documents/?uuid=6ae6752d-86e3-416c-8e1d-a241bf249f61"],"itemData":{"DOI":"10.1152/jn.01367.2005","ISSN":"0022-3077","PMID":"16723410","abstract":"The way in which input noise perturbs the behavior of a system depends on the internal processing structure of the system. In visual psychophysics, there is a long tradition of using external noise methods (i.e., adding noise to visual stimuli) as tools for system identification. Here, we demonstrate that external noise affects processing of visual scenes at different cortical areas along the human ventral visual pathway, from retinotopic regions to higher occipitotemporal areas implicated in visual shape processing. We found that when the contrast of the stimulus was held constant, the further away from the retinal input a cortical area was the more its activity, as measured with functional magnetic resonance imaging (fMRI), depended on the signal-to-noise ratio (SNR) of the visual stimulus. A similar pattern of results was observed when trials with correct and incorrect responses were analyzed separately. We interpret these findings by extending signal detection theory to fMRI data analysis. This approach reveals the sequential ordering of decision stages in the cortex by exploiting the relation between fMRI response and stimulus SNR. In particular, our findings provide novel evidence that occipitotemporal areas in the ventral visual pathway form a cascade of decision stages with increasing degree of signal uncertainty and feature invariance.","author":[{"dropping-particle":"","family":"Tjan","given":"Bosco S","non-dropping-particle":"","parse-names":false,"suffix":""},{"dropping-particle":"","family":"Lestou","given":"Vaia","non-dropping-particle":"","parse-names":false,"suffix":""},{"dropping-particle":"","family":"Kourtzi","given":"Zoe","non-dropping-particle":"","parse-names":false,"suffix":""}],"container-title":"Journal of neurophysiology","id":"ITEM-1","issue":"3","issued":{"date-parts":[["2006","9"]]},"page":"1556-68","title":"Uncertainty and invariance in the human visual cortex.","type":"article-journal","volume":"96"}}],"schema":"https://github.com/citation-style-language/schema/raw/master/csl-citation.json"} </w:instrText>
+      </w:r>
+      <w:r>
+        <w:fldChar w:fldCharType="separate"/>
+      </w:r>
+      <w:r>
+        <w:rPr>
+          <w:noProof/>
+        </w:rPr>
+        <w:t>(Tjan, Lestou, &amp; Kourtzi, 2006)</w:t>
+      </w:r>
+      <w:r>
+        <w:fldChar w:fldCharType="end"/>
+      </w:r>
+      <w:r>
+        <w:t xml:space="preserve">. </w:t>
+      </w:r>
+      <w:r>
+        <w:t>One object feature, the gender of faces, has shown</w:t>
+      </w:r>
+      <w:r>
+        <w:t xml:space="preserve"> a dissociation of attention and awareness</w:t>
+      </w:r>
+      <w:r>
+        <w:t xml:space="preserve"> in dual task paradigms</w:t>
+      </w:r>
+      <w:r>
+        <w:t xml:space="preserve"> </w:t>
+      </w:r>
+      <w:r>
+        <w:fldChar w:fldCharType="begin" w:fldLock="1"/>
+      </w:r>
+      <w:r>
+        <w:instrText xml:space="preserve"> ADDIN ZOTERO_ITEM CSL_CITATION {"citationID":"2kJZmVWE","properties":{"formattedCitation":"(Reddy, Wilken, &amp; Koch, 2004)","plainCitation":"(Reddy, Wilken, &amp; Koch, 2004)"},"citationItems":[{"id":"ITEM-1","uris":["http://www.mendeley.com/documents/?uuid=ce8d4db2-ff92-47f5-a544-0b36168236da"],"uri":["http://www.mendeley.com/documents/?uuid=ce8d4db2-ff92-47f5-a544-0b36168236da"],"itemData":{"DOI":"10:1167/4.2.4","ISSN":"1534-7362","PMID":"15005651","abstract":"The attentional cost associated with the visual discrimination of the gender of a face was investigated. Participants performed a face-gender discrimination task either alone (single-task) or concurrently (dual-task) with a known attentional demanding task (5-letter T/L discrimination). Overall performance on face-gender discrimination suffered remarkably little under the dual-task condition compared to the single-task condition. Similar results were obtained in experiments that controlled for potential training effects or the use of low-level cues in this discrimination task. Our results provide further evidence against the notion that only low-level representations can be accessed outside the focus of attention.","author":[{"dropping-particle":"","family":"Reddy","given":"Leila","non-dropping-particle":"","parse-names":false,"suffix":""},{"dropping-particle":"","family":"Wilken","given":"Patrick","non-dropping-particle":"","parse-names":false,"suffix":""},{"dropping-particle":"","family":"Koch","given":"Christof","non-dropping-particle":"","parse-names":false,"suffix":""}],"container-title":"Journal of vision","id":"ITEM-1","issue":"2","issued":{"date-parts":[["2004","1"]]},"page":"106-17","title":"Face-gender discrimination is possible in the near-absence of attention.","type":"article-journal","volume":"4"}}],"schema":"https://github.com/citation-style-language/schema/raw/master/csl-citation.json"} </w:instrText>
+      </w:r>
+      <w:r>
+        <w:fldChar w:fldCharType="separate"/>
+      </w:r>
+      <w:r>
+        <w:rPr>
+          <w:noProof/>
+        </w:rPr>
+        <w:t>(Reddy, Wilken, &amp; Koch, 2004)</w:t>
+      </w:r>
+      <w:r>
+        <w:fldChar w:fldCharType="end"/>
+      </w:r>
+      <w:r>
+        <w:t>. G</w:t>
+      </w:r>
+      <w:r>
+        <w:t xml:space="preserve">ender is known to be represented by cortical regions that overlap with the signal to noise ratio response, but not the contrast response </w:t>
+      </w:r>
+      <w:r>
+        <w:fldChar w:fldCharType="begin" w:fldLock="1"/>
+      </w:r>
+      <w:r>
+        <w:instrText xml:space="preserve"> ADDIN ZOTERO_ITEM CSL_CITATION {"citationID":"76PZ0IAK","properties":{"formattedCitation":"(Freeman, Rule, Adams, &amp; Ambady, 2010)","plainCitation":"(Freeman, Rule, Adams, &amp; Ambady, 2010)"},"citationItems":[{"id":"ITEM-1","uris":["http://www.mendeley.com/documents/?uuid=87413d31-608a-4967-9e4d-043f2a074c39"],"uri":["http://www.mendeley.com/documents/?uuid=87413d31-608a-4967-9e4d-043f2a074c39"],"itemData":{"DOI":"10.1093/cercor/bhp195","ISSN":"1460-2199","PMID":"19767310","abstract":"Face gender, like many other things, is perceived categorically: Subjective perceptions are distorted toward the categories, male or female, and the objective gradiency inherent across faces is partially lost. The neural basis of such categorical face perception remains virtually unknown. Participants passively viewed faces whose sexually dimorphic content was morphed monotonically from male to female while neural activity was measured using functional magnetic resonance imaging. Subjective perceptions revealed strong nonlinearity despite monotonic linear changes in face gender, consistent with categorical perception. Neuroimaging results indicated that the lateral fusiform gyrus, bilaterally, and the fusiform face area linearly encoded graded parameters of objective face gender, but these regions correlated substantially less with subjective perceptions (which were nonlinear and affected by categorical perception effects). Such subjective perceptions, however, were represented in the orbitofrontal cortex, but this region correlated substantially less with objective parameters. The attention-independent graded representations of face gender in fusiform and orbitofrontal cortices reveal how objective face parameters are encoded and transformed into subjective categorically warped perceptions in the human brain.","author":[{"dropping-particle":"","family":"Freeman","given":"Jonathan B","non-dropping-particle":"","parse-names":false,"suffix":""},{"dropping-particle":"","family":"Rule","given":"Nicholas O","non-dropping-particle":"","parse-names":false,"suffix":""},{"dropping-particle":"","family":"Adams","given":"Reginald B","non-dropping-particle":"","parse-names":false,"suffix":""},{"dropping-particle":"","family":"Ambady","given":"Nalini","non-dropping-particle":"","parse-names":false,"suffix":""}],"container-title":"Cerebral cortex (New York, N.Y. : 1991)","id":"ITEM-1","issue":"6","issued":{"date-parts":[["2010","6"]]},"page":"1314-22","title":"The neural basis of categorical face perception: graded representations of face gender in fusiform and orbitofrontal cortices.","type":"article-journal","volume":"20"}}],"schema":"https://github.com/citation-style-language/schema/raw/master/csl-citation.json"} </w:instrText>
+      </w:r>
+      <w:r>
+        <w:fldChar w:fldCharType="separate"/>
+      </w:r>
+      <w:r>
+        <w:rPr>
+          <w:noProof/>
+        </w:rPr>
+        <w:t>(Freeman, Rule, Adams, &amp; Ambady, 2010)</w:t>
+      </w:r>
+      <w:r>
+        <w:fldChar w:fldCharType="end"/>
       </w:r>
       <w:r>
         <w:t>.</w:t>
       </w:r>
       <w:r>
+        <w:t xml:space="preserve"> By varying a main task between contrast and noise discrimination we can therefore adjust the overlap of neural resp</w:t>
+      </w:r>
+      <w:r>
+        <w:t>onse</w:t>
+      </w:r>
+      <w:r>
+        <w:t>s</w:t>
+      </w:r>
+      <w:r>
+        <w:t xml:space="preserve"> with gender categorization</w:t>
+      </w:r>
+      <w:r>
+        <w:t>. We predict</w:t>
+      </w:r>
+      <w:r>
+        <w:t xml:space="preserve"> that when</w:t>
+      </w:r>
+      <w:r>
+        <w:t xml:space="preserve"> both the </w:t>
+      </w:r>
+      <w:proofErr w:type="spellStart"/>
+      <w:r>
+        <w:t>attentional</w:t>
+      </w:r>
+      <w:proofErr w:type="spellEnd"/>
+      <w:r>
+        <w:t xml:space="preserve"> task and </w:t>
+      </w:r>
+      <w:r>
+        <w:t>categorization</w:t>
+      </w:r>
+      <w:r>
+        <w:t xml:space="preserve"> task</w:t>
+      </w:r>
+      <w:r>
+        <w:t xml:space="preserve"> require similar neural substrates </w:t>
+      </w:r>
+      <w:r>
+        <w:t>they will interfere with each other</w:t>
+      </w:r>
+      <w:r>
+        <w:t>.</w:t>
+      </w:r>
+      <w:r>
+        <w:t xml:space="preserve"> But when the neural substrates diverge we expect to find results similar to previous work on recognition in dual-task settings </w:t>
+      </w:r>
+      <w:r>
+        <w:fldChar w:fldCharType="begin" w:fldLock="1"/>
+      </w:r>
+      <w:r>
+        <w:instrText xml:space="preserve"> ADDIN ZOTERO_ITEM CSL_CITATION {"citationID":"Pnl9Fhxm","properties":{"formattedCitation":"(Li et al., 2002; Reddy et al., 2004)","plainCitation":"(Li et al., 2002; Reddy et al., 2004)"},"citationItems":[{"id":"ITEM-1","uris":["http://www.mendeley.com/documents/?uuid=74ca1560-2d03-4f9d-b236-cdc30cd37c67"],"uri":["http://www.mendeley.com/documents/?uuid=74ca1560-2d03-4f9d-b236-cdc30cd37c67"],"itemData":{"DOI":"10.1073/pnas.092277599","ISSN":"0027-8424","PMID":"12077298","abstract":"What can we see when we do not pay attention? It is well known that we can be \"blind\" even to major aspects of natural scenes when we attend elsewhere. The only tasks that do not need attention appear to be carried out in the early stages of the visual system. Contrary to this common belief, we report that subjects can rapidly detect animals or vehicles in briefly presented novel natural scenes while simultaneously performing another attentionally demanding task. By comparison, they are unable to discriminate large T's from L's, or bisected two-color disks from their mirror images under the same conditions. We conclude that some visual tasks associated with \"high-level\" cortical areas may proceed in the near absence of attention.","author":[{"dropping-particle":"","family":"Li","given":"Fei Fei","non-dropping-particle":"","parse-names":false,"suffix":""},{"dropping-particle":"","family":"VanRullen","given":"Rufin","non-dropping-particle":"","parse-names":false,"suffix":""},{"dropping-particle":"","family":"Koch","given":"Christof","non-dropping-particle":"","parse-names":false,"suffix":""},{"dropping-particle":"","family":"Perona","given":"Pietro","non-dropping-particle":"","parse-names":false,"suffix":""}],"container-title":"Proceedings of the National Academy of Sciences of the United States of America","id":"ITEM-1","issue":"14","issued":{"date-parts":[["2002","7","9"]]},"page":"9596-601","title":"Rapid natural scene categorization in the near absence of attention.","type":"article-journal","volume":"99"}},{"id":"ITEM-2","uris":["http://www.mendeley.com/documents/?uuid=ce8d4db2-ff92-47f5-a544-0b36168236da"],"uri":["http://www.mendeley.com/documents/?uuid=ce8d4db2-ff92-47f5-a544-0b36168236da"],"itemData":{"DOI":"10:1167/4.2.4","ISSN":"1534-7362","PMID":"15005651","abstract":"The attentional cost associated with the visual discrimination of the gender of a face was investigated. Participants performed a face-gender discrimination task either alone (single-task) or concurrently (dual-task) with a known attentional demanding task (5-letter T/L discrimination). Overall performance on face-gender discrimination suffered remarkably little under the dual-task condition compared to the single-task condition. Similar results were obtained in experiments that controlled for potential training effects or the use of low-level cues in this discrimination task. Our results provide further evidence against the notion that only low-level representations can be accessed outside the focus of attention.","author":[{"dropping-particle":"","family":"Reddy","given":"Leila","non-dropping-particle":"","parse-names":false,"suffix":""},{"dropping-particle":"","family":"Wilken","given":"Patrick","non-dropping-particle":"","parse-names":false,"suffix":""},{"dropping-particle":"","family":"Koch","given":"Christof","non-dropping-particle":"","parse-names":false,"suffix":""}],"container-title":"Journal of vision","id":"ITEM-2","issue":"2","issued":{"date-parts":[["2004","1"]]},"page":"106-17","title":"Face-gender discrimination is possible in the near-absence of attention.","type":"article-journal","volume":"4"}}],"schema":"https://github.com/citation-style-language/schema/raw/master/csl-citation.json"} </w:instrText>
+      </w:r>
+      <w:r>
+        <w:fldChar w:fldCharType="separate"/>
+      </w:r>
+      <w:r>
+        <w:rPr>
+          <w:noProof/>
+        </w:rPr>
+        <w:t>(Li et al., 2002; Reddy et al., 2004)</w:t>
+      </w:r>
+      <w:r>
+        <w:fldChar w:fldCharType="end"/>
+      </w:r>
+      <w:r>
+        <w:t>.</w:t>
+      </w:r>
+    </w:p>
+    <w:p>
+      <w:pPr>
+        <w:jc w:val="both"/>
+      </w:pPr>
+      <w:r>
+        <w:t xml:space="preserve">To </w:t>
+      </w:r>
+      <w:r>
+        <w:t>quantify</w:t>
+      </w:r>
+      <w:r>
         <w:t xml:space="preserve"> </w:t>
       </w:r>
       <w:r>
-        <w:t>This exists in part because attention and awareness have resisted clear definition in the literature</w:t>
-      </w:r>
-      <w:r>
-        <w:t>.</w:t>
-      </w:r>
-      <w:r>
-        <w:t xml:space="preserve"> </w:t>
-      </w:r>
-      <w:r>
-        <w:t>Macaque</w:t>
-      </w:r>
-      <w:r>
-        <w:t xml:space="preserve"> experiments suggest </w:t>
-      </w:r>
-      <w:r>
-        <w:t>that</w:t>
-      </w:r>
-      <w:r>
-        <w:t xml:space="preserve"> </w:t>
-      </w:r>
-      <w:r>
-        <w:t>“attention”</w:t>
-      </w:r>
-      <w:r>
-        <w:t xml:space="preserve"> encompass</w:t>
-      </w:r>
-      <w:r>
-        <w:t>es</w:t>
-      </w:r>
-      <w:r>
-        <w:t xml:space="preserve"> a large variety of neural </w:t>
-      </w:r>
-      <w:r>
-        <w:t>implementations</w:t>
-      </w:r>
-      <w:r>
-        <w:t xml:space="preserve"> which are context and region specific</w:t>
-      </w:r>
-      <w:r>
-        <w:t xml:space="preserve"> </w:t>
+        <w:t>how</w:t>
+      </w:r>
+      <w:r>
+        <w:t xml:space="preserve"> the neural substrates of attention and awareness</w:t>
+      </w:r>
+      <w:r>
+        <w:t xml:space="preserve"> overlap and diverge we will expand on previous work for contrast discrimination </w:t>
       </w:r>
       <w:r>
         <w:fldChar w:fldCharType="begin" w:fldLock="1"/>
       </w:r>
       <w:r>
-        <w:instrText>ADDIN CSL_CITATION { "citationItems" : [ { "id" : "ITEM-1", "itemData" : { "DOI" : "10.1146/annurev.neuro.30.051606.094256", "ISSN" : "0147-006X", "PMID" : "17417935", "abstract" : "A mechanistic understanding of attention is necessary for the elucidation of the neurobiological basis of conscious experience. This chapter presents a framework for thinking about attention that facilitates the analysis of this cognitive process in terms of underlying neural mechanisms. Four processes are fundamental to attention: working memory, top-down sensitivity control, competitive selection, and automatic bottom-up filtering for salient stimuli. Each process makes a distinct and essential contribution to attention. Voluntary control of attention involves the first three processes (working memory, top-down sensitivity control, and competitive selection) operating in a recurrent loop. Recent results from neurobiological research on attention are discussed within this framework.", "author" : [ { "dropping-particle" : "", "family" : "Knudsen", "given" : "Eric I", "non-dropping-particle" : "", "parse-names" : false, "suffix" : "" } ], "container-title" : "Annual review of neuroscience", "id" : "ITEM-1", "issued" : { "date-parts" : [ [ "2007", "1" ] ] }, "page" : "57-78", "title" : "Fundamental components of attention.", "type" : "article-journal", "volume" : "30" }, "uris" : [ "http://www.mendeley.com/documents/?uuid=8e63d378-ef42-4fb4-adf8-28f6cc049077" ] } ], "mendeley" : { "previouslyFormattedCitation" : "(Knudsen, 2007)" }, "properties" : { "noteIndex" : 0 }, "schema" : "https://github.com/citation-style-language/schema/raw/master/csl-citation.json" }</w:instrText>
+        <w:instrText xml:space="preserve"> ADDIN ZOTERO_ITEM CSL_CITATION {"citationID":"Feqsz7iw","properties":{"formattedCitation":"(Pestilli, Carrasco, Heeger, &amp; Gardner, 2011)","plainCitation":"(Pestilli, Carrasco, Heeger, &amp; Gardner, 2011)"},"citationItems":[{"id":"ITEM-1","uris":["http://www.mendeley.com/documents/?uuid=0832bd7b-8ec7-418e-b7a8-ee10996d2d55"],"uri":["http://www.mendeley.com/documents/?uuid=0832bd7b-8ec7-418e-b7a8-ee10996d2d55"],"itemData":{"DOI":"10.1016/j.neuron.2011.09.025","ISSN":"1097-4199","PMID":"22153378","abstract":"The computational processes by which attention improves behavioral performance were characterized by measuring visual cortical activity with functional magnetic resonance imaging as humans performed a contrast-discrimination task with focal and distributed attention. Focal attention yielded robust improvements in behavioral performance accompanied by increases in cortical responses. Quantitative analysis revealed that if performance were limited only by the sensitivity of the measured sensory signals, the improvements in behavioral performance would have corresponded to an unrealistically large reduction in response variability. Instead, behavioral performance was well characterized by a pooling and selection process for which the largest sensory responses, those most strongly modulated by attention, dominated the perceptual decision. This characterization predicts that high-contrast distracters that evoke large responses should negatively impact behavioral performance. We tested and confirmed this prediction. We conclude that attention enhanced behavioral performance predominantly by enabling efficient selection of the behaviorally relevant sensory signals.","author":[{"dropping-particle":"","family":"Pestilli","given":"Franco","non-dropping-particle":"","parse-names":false,"suffix":""},{"dropping-particle":"","family":"Carrasco","given":"Marisa","non-dropping-particle":"","parse-names":false,"suffix":""},{"dropping-particle":"","family":"Heeger","given":"David J","non-dropping-particle":"","parse-names":false,"suffix":""},{"dropping-particle":"","family":"Gardner","given":"Justin L","non-dropping-particle":"","parse-names":false,"suffix":""}],"container-title":"Neuron","id":"ITEM-1","issue":"5","issued":{"date-parts":[["2011","12","8"]]},"page":"832-46","publisher":"Elsevier Inc.","title":"Attentional enhancement via selection and pooling of early sensory responses in human visual cortex.","type":"article-journal","volume":"72"}}],"schema":"https://github.com/citation-style-language/schema/raw/master/csl-citation.json"} </w:instrText>
       </w:r>
       <w:r>
         <w:fldChar w:fldCharType="separate"/>
@@ -263,409 +575,36 @@
         <w:rPr>
           <w:noProof/>
         </w:rPr>
-        <w:t>(Knudsen, 2007)</w:t>
+        <w:t>(Pestilli, Carrasco, Heeger, &amp; Gardner, 2011)</w:t>
       </w:r>
       <w:r>
         <w:fldChar w:fldCharType="end"/>
       </w:r>
       <w:r>
-        <w:t xml:space="preserve">. In this view, attention is not a resource that </w:t>
-      </w:r>
-      <w:r>
-        <w:t>is moved from region to region</w:t>
-      </w:r>
-      <w:r>
-        <w:t>,</w:t>
-      </w:r>
-      <w:r>
-        <w:t xml:space="preserve"> independently of awareness,</w:t>
-      </w:r>
-      <w:r>
-        <w:t xml:space="preserve"> but a context-specific local modulation of neural activity.</w:t>
-      </w:r>
-      <w:r>
-        <w:t xml:space="preserve"> In addition, this neural modulation can be caused by either top-down or bottom-up processes.</w:t>
-      </w:r>
-      <w:r>
-        <w:t xml:space="preserve"> Modulatory changes are used by the brain to adjust signal to noise ratios, which</w:t>
-      </w:r>
-      <w:r>
-        <w:t xml:space="preserve"> in turn influence</w:t>
-      </w:r>
-      <w:r>
-        <w:t xml:space="preserve"> downstream processes such as </w:t>
-      </w:r>
-      <w:r>
-        <w:t xml:space="preserve"> </w:t>
-      </w:r>
-      <w:r>
-        <w:t>awareness</w:t>
-      </w:r>
-      <w:r>
-        <w:t xml:space="preserve"> (visibility and reportability)</w:t>
-      </w:r>
-      <w:r>
-        <w:t>.</w:t>
-      </w:r>
-      <w:r>
-        <w:t xml:space="preserve"> </w:t>
-      </w:r>
-      <w:r>
-        <w:t>In the case of</w:t>
-      </w:r>
-      <w:r>
-        <w:t xml:space="preserve"> dual-task paradigms</w:t>
-      </w:r>
-      <w:r>
-        <w:t xml:space="preserve"> this </w:t>
-      </w:r>
-      <w:r>
-        <w:t>neural substrate</w:t>
-      </w:r>
-      <w:r>
-        <w:t xml:space="preserve"> </w:t>
-      </w:r>
-      <w:r>
-        <w:t xml:space="preserve">theory </w:t>
-      </w:r>
-      <w:r>
-        <w:t xml:space="preserve">of attention </w:t>
-      </w:r>
-      <w:r>
-        <w:t>predicts</w:t>
-      </w:r>
-      <w:r>
-        <w:t xml:space="preserve"> that unless the </w:t>
-      </w:r>
-      <w:r>
-        <w:t xml:space="preserve">focal </w:t>
-      </w:r>
-      <w:r>
-        <w:t xml:space="preserve">attentional task shares a </w:t>
-      </w:r>
-      <w:r>
-        <w:t>neural substrate</w:t>
-      </w:r>
-      <w:r>
-        <w:t xml:space="preserve"> </w:t>
-      </w:r>
-      <w:r>
-        <w:t>with</w:t>
-      </w:r>
-      <w:r>
-        <w:t xml:space="preserve"> the peripheral</w:t>
-      </w:r>
-      <w:r>
-        <w:t xml:space="preserve"> scene categorization</w:t>
-      </w:r>
-      <w:r>
-        <w:t xml:space="preserve"> task</w:t>
-      </w:r>
-      <w:r>
-        <w:t xml:space="preserve"> we should not expect an interaction</w:t>
-      </w:r>
-      <w:r>
-        <w:t xml:space="preserve"> </w:t>
-      </w:r>
-      <w:r>
-        <w:t>of attention and awareness</w:t>
-      </w:r>
-      <w:r>
-        <w:t>.</w:t>
-      </w:r>
-    </w:p>
-    <w:p>
-      <w:pPr>
-        <w:jc w:val="both"/>
-      </w:pPr>
-      <w:r>
-        <w:t xml:space="preserve">We propose to test the prediction that </w:t>
-      </w:r>
-      <w:r>
-        <w:t xml:space="preserve">attention and awareness will interact only </w:t>
-      </w:r>
-      <w:r>
-        <w:t xml:space="preserve">when </w:t>
-      </w:r>
-      <w:r>
-        <w:t xml:space="preserve">their </w:t>
-      </w:r>
-      <w:r>
-        <w:t xml:space="preserve">neural substrates </w:t>
-      </w:r>
-      <w:r>
-        <w:t>interfere</w:t>
-      </w:r>
-      <w:r>
-        <w:t xml:space="preserve">. </w:t>
-      </w:r>
-      <w:r>
-        <w:t xml:space="preserve">One way to assess this is to use </w:t>
-      </w:r>
-      <w:r>
-        <w:t>a dual task paradigm</w:t>
-      </w:r>
-      <w:r>
-        <w:t xml:space="preserve"> in which one task</w:t>
-      </w:r>
-      <w:r>
-        <w:t>’s neural substrate</w:t>
-      </w:r>
-      <w:r>
-        <w:t xml:space="preserve"> has a variable overlap with the neural substrate of the other task. </w:t>
-      </w:r>
-      <w:r>
-        <w:t xml:space="preserve">In vision, </w:t>
-      </w:r>
-      <w:r>
-        <w:t>tasks that rely on assessing different perceptual features</w:t>
-      </w:r>
-      <w:r>
-        <w:t xml:space="preserve"> are thought to engage different neural substrates</w:t>
-      </w:r>
-      <w:r>
-        <w:t xml:space="preserve">. </w:t>
-      </w:r>
-      <w:r>
-        <w:t xml:space="preserve">For example, </w:t>
-      </w:r>
-      <w:r>
-        <w:t xml:space="preserve">contrast is represented by early </w:t>
-      </w:r>
-      <w:r>
-        <w:t>visual cortex</w:t>
-      </w:r>
-      <w:r>
-        <w:t xml:space="preserve"> (CITE)</w:t>
-      </w:r>
-      <w:r>
-        <w:t xml:space="preserve"> while</w:t>
-      </w:r>
-      <w:r>
-        <w:t xml:space="preserve"> </w:t>
-      </w:r>
-      <w:r>
-        <w:t>the</w:t>
-      </w:r>
-      <w:r>
-        <w:t xml:space="preserve"> </w:t>
-      </w:r>
-      <w:r>
-        <w:t xml:space="preserve">signal to noise ratio of </w:t>
-      </w:r>
-      <w:r>
-        <w:t>an object</w:t>
+        <w:t xml:space="preserve">. The authors </w:t>
+      </w:r>
+      <w:proofErr w:type="gramStart"/>
+      <w:r>
+        <w:t>of</w:t>
+      </w:r>
+      <w:proofErr w:type="gramEnd"/>
+      <w:r>
+        <w:t xml:space="preserve"> this study used computational modeling to show that</w:t>
+      </w:r>
+      <w:r>
+        <w:t xml:space="preserve"> a downstream mechanism pooling the</w:t>
+      </w:r>
+      <w:r>
+        <w:t xml:space="preserve"> neural </w:t>
+      </w:r>
+      <w:r>
+        <w:lastRenderedPageBreak/>
+        <w:t>response</w:t>
       </w:r>
       <w:r>
         <w:t>s</w:t>
       </w:r>
       <w:r>
-        <w:t xml:space="preserve"> in a scene </w:t>
-      </w:r>
-      <w:r>
-        <w:t>are</w:t>
-      </w:r>
-      <w:r>
-        <w:t xml:space="preserve"> </w:t>
-      </w:r>
-      <w:r>
-        <w:t>represented by</w:t>
-      </w:r>
-      <w:r>
-        <w:t xml:space="preserve"> later visual areas </w:t>
-      </w:r>
-      <w:r>
-        <w:fldChar w:fldCharType="begin" w:fldLock="1"/>
-      </w:r>
-      <w:r>
-        <w:instrText>ADDIN CSL_CITATION { "citationItems" : [ { "id" : "ITEM-1", "itemData" : { "DOI" : "10.1152/jn.01367.2005", "ISSN" : "0022-3077", "PMID" : "16723410", "abstract" : "The way in which input noise perturbs the behavior of a system depends on the internal processing structure of the system. In visual psychophysics, there is a long tradition of using external noise methods (i.e., adding noise to visual stimuli) as tools for system identification. Here, we demonstrate that external noise affects processing of visual scenes at different cortical areas along the human ventral visual pathway, from retinotopic regions to higher occipitotemporal areas implicated in visual shape processing. We found that when the contrast of the stimulus was held constant, the further away from the retinal input a cortical area was the more its activity, as measured with functional magnetic resonance imaging (fMRI), depended on the signal-to-noise ratio (SNR) of the visual stimulus. A similar pattern of results was observed when trials with correct and incorrect responses were analyzed separately. We interpret these findings by extending signal detection theory to fMRI data analysis. This approach reveals the sequential ordering of decision stages in the cortex by exploiting the relation between fMRI response and stimulus SNR. In particular, our findings provide novel evidence that occipitotemporal areas in the ventral visual pathway form a cascade of decision stages with increasing degree of signal uncertainty and feature invariance.", "author" : [ { "dropping-particle" : "", "family" : "Tjan", "given" : "Bosco S", "non-dropping-particle" : "", "parse-names" : false, "suffix" : "" }, { "dropping-particle" : "", "family" : "Lestou", "given" : "Vaia", "non-dropping-particle" : "", "parse-names" : false, "suffix" : "" }, { "dropping-particle" : "", "family" : "Kourtzi", "given" : "Zoe", "non-dropping-particle" : "", "parse-names" : false, "suffix" : "" } ], "container-title" : "Journal of neurophysiology", "id" : "ITEM-1", "issue" : "3", "issued" : { "date-parts" : [ [ "2006", "9" ] ] }, "page" : "1556-68", "title" : "Uncertainty and invariance in the human visual cortex.", "type" : "article-journal", "volume" : "96" }, "uris" : [ "http://www.mendeley.com/documents/?uuid=6ae6752d-86e3-416c-8e1d-a241bf249f61" ] } ], "mendeley" : { "previouslyFormattedCitation" : "(Tjan, Lestou, &amp; Kourtzi, 2006)" }, "properties" : { "noteIndex" : 0 }, "schema" : "https://github.com/citation-style-language/schema/raw/master/csl-citation.json" }</w:instrText>
-      </w:r>
-      <w:r>
-        <w:fldChar w:fldCharType="separate"/>
-      </w:r>
-      <w:r>
-        <w:rPr>
-          <w:noProof/>
-        </w:rPr>
-        <w:t>(Tjan, Lestou, &amp; Kourtzi, 2006)</w:t>
-      </w:r>
-      <w:r>
-        <w:fldChar w:fldCharType="end"/>
-      </w:r>
-      <w:r>
-        <w:t xml:space="preserve">. </w:t>
-      </w:r>
-      <w:r>
-        <w:t>One object feature, the gender of faces, has shown</w:t>
-      </w:r>
-      <w:r>
-        <w:t xml:space="preserve"> a dissociation of attention and awareness</w:t>
-      </w:r>
-      <w:r>
-        <w:t xml:space="preserve"> in dual task paradigms</w:t>
-      </w:r>
-      <w:r>
-        <w:t xml:space="preserve"> </w:t>
-      </w:r>
-      <w:r>
-        <w:fldChar w:fldCharType="begin" w:fldLock="1"/>
-      </w:r>
-      <w:r>
-        <w:instrText>ADDIN CSL_CITATION { "citationItems" : [ { "id" : "ITEM-1", "itemData" : { "DOI" : "10:1167/4.2.4", "ISSN" : "1534-7362", "PMID" : "15005651", "abstract" : "The attentional cost associated with the visual discrimination of the gender of a face was investigated. Participants performed a face-gender discrimination task either alone (single-task) or concurrently (dual-task) with a known attentional demanding task (5-letter T/L discrimination). Overall performance on face-gender discrimination suffered remarkably little under the dual-task condition compared to the single-task condition. Similar results were obtained in experiments that controlled for potential training effects or the use of low-level cues in this discrimination task. Our results provide further evidence against the notion that only low-level representations can be accessed outside the focus of attention.", "author" : [ { "dropping-particle" : "", "family" : "Reddy", "given" : "Leila", "non-dropping-particle" : "", "parse-names" : false, "suffix" : "" }, { "dropping-particle" : "", "family" : "Wilken", "given" : "Patrick", "non-dropping-particle" : "", "parse-names" : false, "suffix" : "" }, { "dropping-particle" : "", "family" : "Koch", "given" : "Christof", "non-dropping-particle" : "", "parse-names" : false, "suffix" : "" } ], "container-title" : "Journal of vision", "id" : "ITEM-1", "issue" : "2", "issued" : { "date-parts" : [ [ "2004", "1" ] ] }, "page" : "106-17", "title" : "Face-gender discrimination is possible in the near-absence of attention.", "type" : "article-journal", "volume" : "4" }, "uris" : [ "http://www.mendeley.com/documents/?uuid=ce8d4db2-ff92-47f5-a544-0b36168236da" ] } ], "mendeley" : { "previouslyFormattedCitation" : "(Reddy, Wilken, &amp; Koch, 2004)" }, "properties" : { "noteIndex" : 0 }, "schema" : "https://github.com/citation-style-language/schema/raw/master/csl-citation.json" }</w:instrText>
-      </w:r>
-      <w:r>
-        <w:fldChar w:fldCharType="separate"/>
-      </w:r>
-      <w:r>
-        <w:rPr>
-          <w:noProof/>
-        </w:rPr>
-        <w:t>(Reddy, Wilken, &amp; Koch, 2004)</w:t>
-      </w:r>
-      <w:r>
-        <w:fldChar w:fldCharType="end"/>
-      </w:r>
-      <w:r>
-        <w:t>. G</w:t>
-      </w:r>
-      <w:r>
-        <w:t xml:space="preserve">ender is known to be represented by cortical regions that overlap with the signal to noise ratio response, but not the contrast response </w:t>
-      </w:r>
-      <w:r>
-        <w:fldChar w:fldCharType="begin" w:fldLock="1"/>
-      </w:r>
-      <w:r>
-        <w:instrText>ADDIN CSL_CITATION { "citationItems" : [ { "id" : "ITEM-1", "itemData" : { "DOI" : "10.1093/cercor/bhp195", "ISSN" : "1460-2199", "PMID" : "19767310", "abstract" : "Face gender, like many other things, is perceived categorically: Subjective perceptions are distorted toward the categories, male or female, and the objective gradiency inherent across faces is partially lost. The neural basis of such categorical face perception remains virtually unknown. Participants passively viewed faces whose sexually dimorphic content was morphed monotonically from male to female while neural activity was measured using functional magnetic resonance imaging. Subjective perceptions revealed strong nonlinearity despite monotonic linear changes in face gender, consistent with categorical perception. Neuroimaging results indicated that the lateral fusiform gyrus, bilaterally, and the fusiform face area linearly encoded graded parameters of objective face gender, but these regions correlated substantially less with subjective perceptions (which were nonlinear and affected by categorical perception effects). Such subjective perceptions, however, were represented in the orbitofrontal cortex, but this region correlated substantially less with objective parameters. The attention-independent graded representations of face gender in fusiform and orbitofrontal cortices reveal how objective face parameters are encoded and transformed into subjective categorically warped perceptions in the human brain.", "author" : [ { "dropping-particle" : "", "family" : "Freeman", "given" : "Jonathan B", "non-dropping-particle" : "", "parse-names" : false, "suffix" : "" }, { "dropping-particle" : "", "family" : "Rule", "given" : "Nicholas O", "non-dropping-particle" : "", "parse-names" : false, "suffix" : "" }, { "dropping-particle" : "", "family" : "Adams", "given" : "Reginald B", "non-dropping-particle" : "", "parse-names" : false, "suffix" : "" }, { "dropping-particle" : "", "family" : "Ambady", "given" : "Nalini", "non-dropping-particle" : "", "parse-names" : false, "suffix" : "" } ], "container-title" : "Cerebral cortex (New York, N.Y. : 1991)", "id" : "ITEM-1", "issue" : "6", "issued" : { "date-parts" : [ [ "2010", "6" ] ] }, "page" : "1314-22", "title" : "The neural basis of categorical face perception: graded representations of face gender in fusiform and orbitofrontal cortices.", "type" : "article-journal", "volume" : "20" }, "uris" : [ "http://www.mendeley.com/documents/?uuid=87413d31-608a-4967-9e4d-043f2a074c39" ] } ], "mendeley" : { "previouslyFormattedCitation" : "(Freeman, Rule, Adams, &amp; Ambady, 2010)" }, "properties" : { "noteIndex" : 0 }, "schema" : "https://github.com/citation-style-language/schema/raw/master/csl-citation.json" }</w:instrText>
-      </w:r>
-      <w:r>
-        <w:fldChar w:fldCharType="separate"/>
-      </w:r>
-      <w:r>
-        <w:rPr>
-          <w:noProof/>
-        </w:rPr>
-        <w:t>(Freeman, Rule, Adams, &amp; Ambady, 2010)</w:t>
-      </w:r>
-      <w:r>
-        <w:fldChar w:fldCharType="end"/>
-      </w:r>
-      <w:r>
-        <w:t>.</w:t>
-      </w:r>
-      <w:r>
-        <w:t xml:space="preserve"> By varying a main task between contrast and noise discrimination we can therefore adjust the overlap of neural resp</w:t>
-      </w:r>
-      <w:r>
-        <w:t>onse</w:t>
-      </w:r>
-      <w:r>
-        <w:t>s</w:t>
-      </w:r>
-      <w:r>
-        <w:t xml:space="preserve"> with gender categorization</w:t>
-      </w:r>
-      <w:r>
-        <w:t>. We predict</w:t>
-      </w:r>
-      <w:r>
-        <w:t xml:space="preserve"> that when</w:t>
-      </w:r>
-      <w:r>
-        <w:t xml:space="preserve"> both the attentional task and </w:t>
-      </w:r>
-      <w:r>
-        <w:t>categorization</w:t>
-      </w:r>
-      <w:r>
-        <w:t xml:space="preserve"> task</w:t>
-      </w:r>
-      <w:r>
-        <w:t xml:space="preserve"> require similar neural substrates </w:t>
-      </w:r>
-      <w:r>
-        <w:t>they will interfere with each other</w:t>
-      </w:r>
-      <w:r>
-        <w:t>.</w:t>
-      </w:r>
-      <w:r>
-        <w:t xml:space="preserve"> But when the neural substrates diverge we expect to find results similar to previous work on recognition in dual-task settings </w:t>
-      </w:r>
-      <w:r>
-        <w:fldChar w:fldCharType="begin" w:fldLock="1"/>
-      </w:r>
-      <w:r>
-        <w:instrText>ADDIN CSL_CITATION { "citationItems" : [ { "id" : "ITEM-1", "itemData" : { "DOI" : "10.1073/pnas.092277599", "ISSN" : "0027-8424", "PMID" : "12077298", "abstract" : "What can we see when we do not pay attention? It is well known that we can be \"blind\" even to major aspects of natural scenes when we attend elsewhere. The only tasks that do not need attention appear to be carried out in the early stages of the visual system. Contrary to this common belief, we report that subjects can rapidly detect animals or vehicles in briefly presented novel natural scenes while simultaneously performing another attentionally demanding task. By comparison, they are unable to discriminate large T's from L's, or bisected two-color disks from their mirror images under the same conditions. We conclude that some visual tasks associated with \"high-level\" cortical areas may proceed in the near absence of attention.", "author" : [ { "dropping-particle" : "", "family" : "Li", "given" : "Fei Fei", "non-dropping-particle" : "", "parse-names" : false, "suffix" : "" }, { "dropping-particle" : "", "family" : "VanRullen", "given" : "Rufin", "non-dropping-particle" : "", "parse-names" : false, "suffix" : "" }, { "dropping-particle" : "", "family" : "Koch", "given" : "Christof", "non-dropping-particle" : "", "parse-names" : false, "suffix" : "" }, { "dropping-particle" : "", "family" : "Perona", "given" : "Pietro", "non-dropping-particle" : "", "parse-names" : false, "suffix" : "" } ], "container-title" : "Proceedings of the National Academy of Sciences of the United States of America", "id" : "ITEM-1", "issue" : "14", "issued" : { "date-parts" : [ [ "2002", "7", "9" ] ] }, "page" : "9596-601", "title" : "Rapid natural scene categorization in the near absence of attention.", "type" : "article-journal", "volume" : "99" }, "uris" : [ "http://www.mendeley.com/documents/?uuid=74ca1560-2d03-4f9d-b236-cdc30cd37c67" ] }, { "id" : "ITEM-2", "itemData" : { "DOI" : "10:1167/4.2.4", "ISSN" : "1534-7362", "PMID" : "15005651", "abstract" : "The attentional cost associated with the visual discrimination of the gender of a face was investigated. Participants performed a face-gender discrimination task either alone (single-task) or concurrently (dual-task) with a known attentional demanding task (5-letter T/L discrimination). Overall performance on face-gender discrimination suffered remarkably little under the dual-task condition compared to the single-task condition. Similar results were obtained in experiments that controlled for potential training effects or the use of low-level cues in this discrimination task. Our results provide further evidence against the notion that only low-level representations can be accessed outside the focus of attention.", "author" : [ { "dropping-particle" : "", "family" : "Reddy", "given" : "Leila", "non-dropping-particle" : "", "parse-names" : false, "suffix" : "" }, { "dropping-particle" : "", "family" : "Wilken", "given" : "Patrick", "non-dropping-particle" : "", "parse-names" : false, "suffix" : "" }, { "dropping-particle" : "", "family" : "Koch", "given" : "Christof", "non-dropping-particle" : "", "parse-names" : false, "suffix" : "" } ], "container-title" : "Journal of vision", "id" : "ITEM-2", "issue" : "2", "issued" : { "date-parts" : [ [ "2004", "1" ] ] }, "page" : "106-17", "title" : "Face-gender discrimination is possible in the near-absence of attention.", "type" : "article-journal", "volume" : "4" }, "uris" : [ "http://www.mendeley.com/documents/?uuid=ce8d4db2-ff92-47f5-a544-0b36168236da" ] } ], "mendeley" : { "previouslyFormattedCitation" : "(Li et al., 2002; Reddy et al., 2004)" }, "properties" : { "noteIndex" : 0 }, "schema" : "https://github.com/citation-style-language/schema/raw/master/csl-citation.json" }</w:instrText>
-      </w:r>
-      <w:r>
-        <w:fldChar w:fldCharType="separate"/>
-      </w:r>
-      <w:r>
-        <w:rPr>
-          <w:noProof/>
-        </w:rPr>
-        <w:t>(Li et al., 2002; Reddy et al., 2004)</w:t>
-      </w:r>
-      <w:r>
-        <w:fldChar w:fldCharType="end"/>
-      </w:r>
-      <w:r>
-        <w:t>.</w:t>
-      </w:r>
-    </w:p>
-    <w:p>
-      <w:pPr>
-        <w:jc w:val="both"/>
-      </w:pPr>
-      <w:r>
-        <w:t xml:space="preserve">To </w:t>
-      </w:r>
-      <w:r>
-        <w:t>quantify</w:t>
-      </w:r>
-      <w:r>
-        <w:t xml:space="preserve"> </w:t>
-      </w:r>
-      <w:r>
-        <w:t>how</w:t>
-      </w:r>
-      <w:r>
-        <w:t xml:space="preserve"> the neural substrates of attention and awareness</w:t>
-      </w:r>
-      <w:r>
-        <w:t xml:space="preserve"> overlap and diverge we will expand on previous work for contrast discrimination </w:t>
-      </w:r>
-      <w:r>
-        <w:fldChar w:fldCharType="begin" w:fldLock="1"/>
-      </w:r>
-      <w:r>
-        <w:instrText>ADDIN CSL_CITATION { "citationItems" : [ { "id" : "ITEM-1", "itemData" : { "DOI" : "10.1016/j.neuron.2011.09.025", "ISSN" : "1097-4199", "PMID" : "22153378", "abstract" : "The computational processes by which attention improves behavioral performance were characterized by measuring visual cortical activity with functional magnetic resonance imaging as humans performed a contrast-discrimination task with focal and distributed attention. Focal attention yielded robust improvements in behavioral performance accompanied by increases in cortical responses. Quantitative analysis revealed that if performance were limited only by the sensitivity of the measured sensory signals, the improvements in behavioral performance would have corresponded to an unrealistically large reduction in response variability. Instead, behavioral performance was well characterized by a pooling and selection process for which the largest sensory responses, those most strongly modulated by attention, dominated the perceptual decision. This characterization predicts that high-contrast distracters that evoke large responses should negatively impact behavioral performance. We tested and confirmed this prediction. We conclude that attention enhanced behavioral performance predominantly by enabling efficient selection of the behaviorally relevant sensory signals.", "author" : [ { "dropping-particle" : "", "family" : "Pestilli", "given" : "Franco", "non-dropping-particle" : "", "parse-names" : false, "suffix" : "" }, { "dropping-particle" : "", "family" : "Carrasco", "given" : "Marisa", "non-dropping-particle" : "", "parse-names" : false, "suffix" : "" }, { "dropping-particle" : "", "family" : "Heeger", "given" : "David J", "non-dropping-particle" : "", "parse-names" : false, "suffix" : "" }, { "dropping-particle" : "", "family" : "Gardner", "given" : "Justin L", "non-dropping-particle" : "", "parse-names" : false, "suffix" : "" } ], "container-title" : "Neuron", "id" : "ITEM-1", "issue" : "5", "issued" : { "date-parts" : [ [ "2011", "12", "8" ] ] }, "page" : "832-46", "publisher" : "Elsevier Inc.", "title" : "Attentional enhancement via selection and pooling of early sensory responses in human visual cortex.", "type" : "article-journal", "volume" : "72" }, "uris" : [ "http://www.mendeley.com/documents/?uuid=0832bd7b-8ec7-418e-b7a8-ee10996d2d55" ] } ], "mendeley" : { "previouslyFormattedCitation" : "(Pestilli, Carrasco, Heeger, &amp; Gardner, 2011)" }, "properties" : { "noteIndex" : 0 }, "schema" : "https://github.com/citation-style-language/schema/raw/master/csl-citation.json" }</w:instrText>
-      </w:r>
-      <w:r>
-        <w:fldChar w:fldCharType="separate"/>
-      </w:r>
-      <w:r>
-        <w:rPr>
-          <w:noProof/>
-        </w:rPr>
-        <w:t>(Pestilli, Carrasco, Heeger, &amp; Gardner, 2011)</w:t>
-      </w:r>
-      <w:r>
-        <w:fldChar w:fldCharType="end"/>
-      </w:r>
-      <w:r>
-        <w:t>. The authors of this study used computational modeling to show that</w:t>
-      </w:r>
-      <w:r>
-        <w:t xml:space="preserve"> a downstream mechanism pooling the</w:t>
-      </w:r>
-      <w:r>
-        <w:t xml:space="preserve"> neural response</w:t>
-      </w:r>
-      <w:r>
-        <w:t>s</w:t>
-      </w:r>
-      <w:r>
         <w:t xml:space="preserve"> in early visual cortex </w:t>
       </w:r>
       <w:r>
@@ -678,14 +617,15 @@
         <w:t xml:space="preserve"> for the behavioral effect of selective spatial attention.</w:t>
       </w:r>
       <w:r>
-        <w:t xml:space="preserve"> We </w:t>
-      </w:r>
-      <w:r>
-        <w:lastRenderedPageBreak/>
-        <w:t xml:space="preserve">will replicate this result but also extend similar computational models to account </w:t>
-      </w:r>
-      <w:r>
-        <w:t xml:space="preserve">attentional modulation in the </w:t>
+        <w:t xml:space="preserve"> We will replicate this result but also extend similar computational models to account </w:t>
+      </w:r>
+      <w:proofErr w:type="spellStart"/>
+      <w:r>
+        <w:t>attentional</w:t>
+      </w:r>
+      <w:proofErr w:type="spellEnd"/>
+      <w:r>
+        <w:t xml:space="preserve"> modulation in the </w:t>
       </w:r>
       <w:r>
         <w:t>noise discrimination task</w:t>
@@ -907,7 +847,7 @@
         <w:fldChar w:fldCharType="begin" w:fldLock="1"/>
       </w:r>
       <w:r>
-        <w:instrText>ADDIN CSL_CITATION { "citationItems" : [ { "id" : "ITEM-1", "itemData" : { "DOI" : "10.1016/j.neuron.2011.09.025", "ISSN" : "1097-4199", "PMID" : "22153378", "abstract" : "The computational processes by which attention improves behavioral performance were characterized by measuring visual cortical activity with functional magnetic resonance imaging as humans performed a contrast-discrimination task with focal and distributed attention. Focal attention yielded robust improvements in behavioral performance accompanied by increases in cortical responses. Quantitative analysis revealed that if performance were limited only by the sensitivity of the measured sensory signals, the improvements in behavioral performance would have corresponded to an unrealistically large reduction in response variability. Instead, behavioral performance was well characterized by a pooling and selection process for which the largest sensory responses, those most strongly modulated by attention, dominated the perceptual decision. This characterization predicts that high-contrast distracters that evoke large responses should negatively impact behavioral performance. We tested and confirmed this prediction. We conclude that attention enhanced behavioral performance predominantly by enabling efficient selection of the behaviorally relevant sensory signals.", "author" : [ { "dropping-particle" : "", "family" : "Pestilli", "given" : "Franco", "non-dropping-particle" : "", "parse-names" : false, "suffix" : "" }, { "dropping-particle" : "", "family" : "Carrasco", "given" : "Marisa", "non-dropping-particle" : "", "parse-names" : false, "suffix" : "" }, { "dropping-particle" : "", "family" : "Heeger", "given" : "David J", "non-dropping-particle" : "", "parse-names" : false, "suffix" : "" }, { "dropping-particle" : "", "family" : "Gardner", "given" : "Justin L", "non-dropping-particle" : "", "parse-names" : false, "suffix" : "" } ], "container-title" : "Neuron", "id" : "ITEM-1", "issue" : "5", "issued" : { "date-parts" : [ [ "2011", "12", "8" ] ] }, "page" : "832-46", "publisher" : "Elsevier Inc.", "title" : "Attentional enhancement via selection and pooling of early sensory responses in human visual cortex.", "type" : "article-journal", "volume" : "72" }, "uris" : [ "http://www.mendeley.com/documents/?uuid=0832bd7b-8ec7-418e-b7a8-ee10996d2d55" ] }, { "id" : "ITEM-2", "itemData" : { "DOI" : "10.3389/fncom.2014.00012", "ISSN" : "1662-5188", "PMID" : "24600380", "abstract" : "Single-unit measurements have reported many different effects of attention on contrast-response (e.g., contrast-gain, response-gain, additive-offset dependent on visibility), while functional imaging measurements have more uniformly reported increases in response across all contrasts (additive-offset). The normalization model of attention elegantly predicts the diversity of effects of attention reported in single-units well-tuned to the stimulus, but what predictions does it make for more realistic populations of neurons with heterogeneous tuning? Are predictions in accordance with population-scale measurements? We used functional imaging data from humans to determine a realistic ratio of attention-field to stimulus-drive size (a key parameter for the model) and predicted effects of attention in a population of model neurons with heterogeneous tuning. We found that within the population, neurons well-tuned to the stimulus showed a response-gain effect, while less-well-tuned neurons showed a contrast-gain effect. Averaged across the population, these disparate effects of attention gave rise to additive-offsets in contrast-response, similar to reports in human functional imaging as well as population averages of single-units. Differences in predictions for single-units and populations were observed across a wide range of model parameters (ratios of attention-field to stimulus-drive size and the amount of baseline response modifiable by attention), offering an explanation for disparity in physiological reports. Thus, by accounting for heterogeneity in tuning of realistic neuronal populations, the normalization model of attention can not only predict responses of well-tuned neurons, but also the activity of large populations of neurons. More generally, computational models can unify physiological findings across different scales of measurement, and make links to behavior, but only if factors such as heterogeneous tuning within a population are properly accounted for.", "author" : [ { "dropping-particle" : "", "family" : "Hara", "given" : "Yuko", "non-dropping-particle" : "", "parse-names" : false, "suffix" : "" }, { "dropping-particle" : "", "family" : "Pestilli", "given" : "Franco", "non-dropping-particle" : "", "parse-names" : false, "suffix" : "" }, { "dropping-particle" : "", "family" : "Gardner", "given" : "Justin L", "non-dropping-particle" : "", "parse-names" : false, "suffix" : "" } ], "container-title" : "Frontiers in computational neuroscience", "id" : "ITEM-2", "issue" : "February", "issued" : { "date-parts" : [ [ "2014", "1" ] ] }, "page" : "12", "title" : "Differing effects of attention in single-units and populations are well predicted by heterogeneous tuning and the normalization model of attention.", "type" : "article-journal", "volume" : "8" }, "uris" : [ "http://www.mendeley.com/documents/?uuid=36160e55-ec4e-4821-97f3-af35ad48e48a" ] } ], "mendeley" : { "previouslyFormattedCitation" : "(Hara, Pestilli, &amp; Gardner, 2014; Pestilli et al., 2011)" }, "properties" : { "noteIndex" : 0 }, "schema" : "https://github.com/citation-style-language/schema/raw/master/csl-citation.json" }</w:instrText>
+        <w:instrText xml:space="preserve"> ADDIN ZOTERO_ITEM CSL_CITATION {"citationID":"yokjsCfQ","properties":{"formattedCitation":"(Hara, Pestilli, &amp; Gardner, 2014; Pestilli et al., 2011)","plainCitation":"(Hara, Pestilli, &amp; Gardner, 2014; Pestilli et al., 2011)"},"citationItems":[{"id":"ITEM-1","uris":["http://www.mendeley.com/documents/?uuid=0832bd7b-8ec7-418e-b7a8-ee10996d2d55"],"uri":["http://www.mendeley.com/documents/?uuid=0832bd7b-8ec7-418e-b7a8-ee10996d2d55"],"itemData":{"DOI":"10.1016/j.neuron.2011.09.025","ISSN":"1097-4199","PMID":"22153378","abstract":"The computational processes by which attention improves behavioral performance were characterized by measuring visual cortical activity with functional magnetic resonance imaging as humans performed a contrast-discrimination task with focal and distributed attention. Focal attention yielded robust improvements in behavioral performance accompanied by increases in cortical responses. Quantitative analysis revealed that if performance were limited only by the sensitivity of the measured sensory signals, the improvements in behavioral performance would have corresponded to an unrealistically large reduction in response variability. Instead, behavioral performance was well characterized by a pooling and selection process for which the largest sensory responses, those most strongly modulated by attention, dominated the perceptual decision. This characterization predicts that high-contrast distracters that evoke large responses should negatively impact behavioral performance. We tested and confirmed this prediction. We conclude that attention enhanced behavioral performance predominantly by enabling efficient selection of the behaviorally relevant sensory signals.","author":[{"dropping-particle":"","family":"Pestilli","given":"Franco","non-dropping-particle":"","parse-names":false,"suffix":""},{"dropping-particle":"","family":"Carrasco","given":"Marisa","non-dropping-particle":"","parse-names":false,"suffix":""},{"dropping-particle":"","family":"Heeger","given":"David J","non-dropping-particle":"","parse-names":false,"suffix":""},{"dropping-particle":"","family":"Gardner","given":"Justin L","non-dropping-particle":"","parse-names":false,"suffix":""}],"container-title":"Neuron","id":"ITEM-1","issue":"5","issued":{"date-parts":[["2011","12","8"]]},"page":"832-46","publisher":"Elsevier Inc.","title":"Attentional enhancement via selection and pooling of early sensory responses in human visual cortex.","type":"article-journal","volume":"72"}},{"id":"ITEM-2","uris":["http://www.mendeley.com/documents/?uuid=36160e55-ec4e-4821-97f3-af35ad48e48a"],"uri":["http://www.mendeley.com/documents/?uuid=36160e55-ec4e-4821-97f3-af35ad48e48a"],"itemData":{"DOI":"10.3389/fncom.2014.00012","ISSN":"1662-5188","PMID":"24600380","abstract":"Single-unit measurements have reported many different effects of attention on contrast-response (e.g., contrast-gain, response-gain, additive-offset dependent on visibility), while functional imaging measurements have more uniformly reported increases in response across all contrasts (additive-offset). The normalization model of attention elegantly predicts the diversity of effects of attention reported in single-units well-tuned to the stimulus, but what predictions does it make for more realistic populations of neurons with heterogeneous tuning? Are predictions in accordance with population-scale measurements? We used functional imaging data from humans to determine a realistic ratio of attention-field to stimulus-drive size (a key parameter for the model) and predicted effects of attention in a population of model neurons with heterogeneous tuning. We found that within the population, neurons well-tuned to the stimulus showed a response-gain effect, while less-well-tuned neurons showed a contrast-gain effect. Averaged across the population, these disparate effects of attention gave rise to additive-offsets in contrast-response, similar to reports in human functional imaging as well as population averages of single-units. Differences in predictions for single-units and populations were observed across a wide range of model parameters (ratios of attention-field to stimulus-drive size and the amount of baseline response modifiable by attention), offering an explanation for disparity in physiological reports. Thus, by accounting for heterogeneity in tuning of realistic neuronal populations, the normalization model of attention can not only predict responses of well-tuned neurons, but also the activity of large populations of neurons. More generally, computational models can unify physiological findings across different scales of measurement, and make links to behavior, but only if factors such as heterogeneous tuning within a population are properly accounted for.","author":[{"dropping-particle":"","family":"Hara","given":"Yuko","non-dropping-particle":"","parse-names":false,"suffix":""},{"dropping-particle":"","family":"Pestilli","given":"Franco","non-dropping-particle":"","parse-names":false,"suffix":""},{"dropping-particle":"","family":"Gardner","given":"Justin L","non-dropping-particle":"","parse-names":false,"suffix":""}],"container-title":"Frontiers in computational neuroscience","id":"ITEM-2","issue":"February","issued":{"date-parts":[["2014","1"]]},"page":"12","title":"Differing effects of attention in single-units and populations are well predicted by heterogeneous tuning and the normalization model of attention.","type":"article-journal","volume":"8"}}],"schema":"https://github.com/citation-style-language/schema/raw/master/csl-citation.json"} </w:instrText>
       </w:r>
       <w:r>
         <w:fldChar w:fldCharType="separate"/>
@@ -1015,9 +955,11 @@
       <w:r>
         <w:t xml:space="preserve">inside of an fMRI scanner to acquire neural responses. In addition, </w:t>
       </w:r>
+      <w:proofErr w:type="spellStart"/>
       <w:r>
         <w:t>retinotopic</w:t>
       </w:r>
+      <w:proofErr w:type="spellEnd"/>
       <w:r>
         <w:t xml:space="preserve"> and functional localizers </w:t>
       </w:r>
@@ -1055,7 +997,15 @@
         <w:t>.</w:t>
       </w:r>
       <w:r>
-        <w:t xml:space="preserve"> Each model will account for the role of attentional modulation in that range and characterize that region’s involvement in changes in behavioral performance.</w:t>
+        <w:t xml:space="preserve"> Each model will account for the role of </w:t>
+      </w:r>
+      <w:proofErr w:type="spellStart"/>
+      <w:r>
+        <w:t>attentional</w:t>
+      </w:r>
+      <w:proofErr w:type="spellEnd"/>
+      <w:r>
+        <w:t xml:space="preserve"> modulation in that range and characterize that region’s involvement in changes in behavioral performance.</w:t>
       </w:r>
       <w:r>
         <w:t xml:space="preserve"> We</w:t>
@@ -1082,7 +1032,7 @@
         <w:fldChar w:fldCharType="begin" w:fldLock="1"/>
       </w:r>
       <w:r>
-        <w:instrText>ADDIN CSL_CITATION { "citationItems" : [ { "id" : "ITEM-1", "itemData" : { "DOI" : "10.1016/j.neuron.2011.09.025", "ISSN" : "1097-4199", "PMID" : "22153378", "abstract" : "The computational processes by which attention improves behavioral performance were characterized by measuring visual cortical activity with functional magnetic resonance imaging as humans performed a contrast-discrimination task with focal and distributed attention. Focal attention yielded robust improvements in behavioral performance accompanied by increases in cortical responses. Quantitative analysis revealed that if performance were limited only by the sensitivity of the measured sensory signals, the improvements in behavioral performance would have corresponded to an unrealistically large reduction in response variability. Instead, behavioral performance was well characterized by a pooling and selection process for which the largest sensory responses, those most strongly modulated by attention, dominated the perceptual decision. This characterization predicts that high-contrast distracters that evoke large responses should negatively impact behavioral performance. We tested and confirmed this prediction. We conclude that attention enhanced behavioral performance predominantly by enabling efficient selection of the behaviorally relevant sensory signals.", "author" : [ { "dropping-particle" : "", "family" : "Pestilli", "given" : "Franco", "non-dropping-particle" : "", "parse-names" : false, "suffix" : "" }, { "dropping-particle" : "", "family" : "Carrasco", "given" : "Marisa", "non-dropping-particle" : "", "parse-names" : false, "suffix" : "" }, { "dropping-particle" : "", "family" : "Heeger", "given" : "David J", "non-dropping-particle" : "", "parse-names" : false, "suffix" : "" }, { "dropping-particle" : "", "family" : "Gardner", "given" : "Justin L", "non-dropping-particle" : "", "parse-names" : false, "suffix" : "" } ], "container-title" : "Neuron", "id" : "ITEM-1", "issue" : "5", "issued" : { "date-parts" : [ [ "2011", "12", "8" ] ] }, "page" : "832-46", "publisher" : "Elsevier Inc.", "title" : "Attentional enhancement via selection and pooling of early sensory responses in human visual cortex.", "type" : "article-journal", "volume" : "72" }, "uris" : [ "http://www.mendeley.com/documents/?uuid=0832bd7b-8ec7-418e-b7a8-ee10996d2d55" ] } ], "mendeley" : { "previouslyFormattedCitation" : "(Pestilli et al., 2011)" }, "properties" : { "noteIndex" : 0 }, "schema" : "https://github.com/citation-style-language/schema/raw/master/csl-citation.json" }</w:instrText>
+        <w:instrText xml:space="preserve"> ADDIN ZOTERO_ITEM CSL_CITATION {"citationID":"zNjbCoeS","properties":{"formattedCitation":"(Pestilli et al., 2011)","plainCitation":"(Pestilli et al., 2011)"},"citationItems":[{"id":"ITEM-1","uris":["http://www.mendeley.com/documents/?uuid=0832bd7b-8ec7-418e-b7a8-ee10996d2d55"],"uri":["http://www.mendeley.com/documents/?uuid=0832bd7b-8ec7-418e-b7a8-ee10996d2d55"],"itemData":{"DOI":"10.1016/j.neuron.2011.09.025","ISSN":"1097-4199","PMID":"22153378","abstract":"The computational processes by which attention improves behavioral performance were characterized by measuring visual cortical activity with functional magnetic resonance imaging as humans performed a contrast-discrimination task with focal and distributed attention. Focal attention yielded robust improvements in behavioral performance accompanied by increases in cortical responses. Quantitative analysis revealed that if performance were limited only by the sensitivity of the measured sensory signals, the improvements in behavioral performance would have corresponded to an unrealistically large reduction in response variability. Instead, behavioral performance was well characterized by a pooling and selection process for which the largest sensory responses, those most strongly modulated by attention, dominated the perceptual decision. This characterization predicts that high-contrast distracters that evoke large responses should negatively impact behavioral performance. We tested and confirmed this prediction. We conclude that attention enhanced behavioral performance predominantly by enabling efficient selection of the behaviorally relevant sensory signals.","author":[{"dropping-particle":"","family":"Pestilli","given":"Franco","non-dropping-particle":"","parse-names":false,"suffix":""},{"dropping-particle":"","family":"Carrasco","given":"Marisa","non-dropping-particle":"","parse-names":false,"suffix":""},{"dropping-particle":"","family":"Heeger","given":"David J","non-dropping-particle":"","parse-names":false,"suffix":""},{"dropping-particle":"","family":"Gardner","given":"Justin L","non-dropping-particle":"","parse-names":false,"suffix":""}],"container-title":"Neuron","id":"ITEM-1","issue":"5","issued":{"date-parts":[["2011","12","8"]]},"page":"832-46","publisher":"Elsevier Inc.","title":"Attentional enhancement via selection and pooling of early sensory responses in human visual cortex.","type":"article-journal","volume":"72"}}],"schema":"https://github.com/citation-style-language/schema/raw/master/csl-citation.json"} </w:instrText>
       </w:r>
       <w:r>
         <w:fldChar w:fldCharType="separate"/>
@@ -1124,7 +1074,7 @@
         <w:fldChar w:fldCharType="begin" w:fldLock="1"/>
       </w:r>
       <w:r>
-        <w:instrText>ADDIN CSL_CITATION { "citationItems" : [ { "id" : "ITEM-1", "itemData" : { "DOI" : "10.1152/jn.01367.2005", "ISSN" : "0022-3077", "PMID" : "16723410", "abstract" : "The way in which input noise perturbs the behavior of a system depends on the internal processing structure of the system. In visual psychophysics, there is a long tradition of using external noise methods (i.e., adding noise to visual stimuli) as tools for system identification. Here, we demonstrate that external noise affects processing of visual scenes at different cortical areas along the human ventral visual pathway, from retinotopic regions to higher occipitotemporal areas implicated in visual shape processing. We found that when the contrast of the stimulus was held constant, the further away from the retinal input a cortical area was the more its activity, as measured with functional magnetic resonance imaging (fMRI), depended on the signal-to-noise ratio (SNR) of the visual stimulus. A similar pattern of results was observed when trials with correct and incorrect responses were analyzed separately. We interpret these findings by extending signal detection theory to fMRI data analysis. This approach reveals the sequential ordering of decision stages in the cortex by exploiting the relation between fMRI response and stimulus SNR. In particular, our findings provide novel evidence that occipitotemporal areas in the ventral visual pathway form a cascade of decision stages with increasing degree of signal uncertainty and feature invariance.", "author" : [ { "dropping-particle" : "", "family" : "Tjan", "given" : "Bosco S", "non-dropping-particle" : "", "parse-names" : false, "suffix" : "" }, { "dropping-particle" : "", "family" : "Lestou", "given" : "Vaia", "non-dropping-particle" : "", "parse-names" : false, "suffix" : "" }, { "dropping-particle" : "", "family" : "Kourtzi", "given" : "Zoe", "non-dropping-particle" : "", "parse-names" : false, "suffix" : "" } ], "container-title" : "Journal of neurophysiology", "id" : "ITEM-1", "issue" : "3", "issued" : { "date-parts" : [ [ "2006", "9" ] ] }, "page" : "1556-68", "title" : "Uncertainty and invariance in the human visual cortex.", "type" : "article-journal", "volume" : "96" }, "uris" : [ "http://www.mendeley.com/documents/?uuid=6ae6752d-86e3-416c-8e1d-a241bf249f61" ] } ], "mendeley" : { "previouslyFormattedCitation" : "(Tjan et al., 2006)" }, "properties" : { "noteIndex" : 0 }, "schema" : "https://github.com/citation-style-language/schema/raw/master/csl-citation.json" }</w:instrText>
+        <w:instrText xml:space="preserve"> ADDIN ZOTERO_ITEM CSL_CITATION {"citationID":"JxCR0J12","properties":{"formattedCitation":"(Tjan et al., 2006)","plainCitation":"(Tjan et al., 2006)"},"citationItems":[{"id":"ITEM-1","uris":["http://www.mendeley.com/documents/?uuid=6ae6752d-86e3-416c-8e1d-a241bf249f61"],"uri":["http://www.mendeley.com/documents/?uuid=6ae6752d-86e3-416c-8e1d-a241bf249f61"],"itemData":{"DOI":"10.1152/jn.01367.2005","ISSN":"0022-3077","PMID":"16723410","abstract":"The way in which input noise perturbs the behavior of a system depends on the internal processing structure of the system. In visual psychophysics, there is a long tradition of using external noise methods (i.e., adding noise to visual stimuli) as tools for system identification. Here, we demonstrate that external noise affects processing of visual scenes at different cortical areas along the human ventral visual pathway, from retinotopic regions to higher occipitotemporal areas implicated in visual shape processing. We found that when the contrast of the stimulus was held constant, the further away from the retinal input a cortical area was the more its activity, as measured with functional magnetic resonance imaging (fMRI), depended on the signal-to-noise ratio (SNR) of the visual stimulus. A similar pattern of results was observed when trials with correct and incorrect responses were analyzed separately. We interpret these findings by extending signal detection theory to fMRI data analysis. This approach reveals the sequential ordering of decision stages in the cortex by exploiting the relation between fMRI response and stimulus SNR. In particular, our findings provide novel evidence that occipitotemporal areas in the ventral visual pathway form a cascade of decision stages with increasing degree of signal uncertainty and feature invariance.","author":[{"dropping-particle":"","family":"Tjan","given":"Bosco S","non-dropping-particle":"","parse-names":false,"suffix":""},{"dropping-particle":"","family":"Lestou","given":"Vaia","non-dropping-particle":"","parse-names":false,"suffix":""},{"dropping-particle":"","family":"Kourtzi","given":"Zoe","non-dropping-particle":"","parse-names":false,"suffix":""}],"container-title":"Journal of neurophysiology","id":"ITEM-1","issue":"3","issued":{"date-parts":[["2006","9"]]},"page":"1556-68","title":"Uncertainty and invariance in the human visual cortex.","type":"article-journal","volume":"96"}}],"schema":"https://github.com/citation-style-language/schema/raw/master/csl-citation.json"} </w:instrText>
       </w:r>
       <w:r>
         <w:fldChar w:fldCharType="separate"/>
@@ -1175,7 +1125,7 @@
         <w:fldChar w:fldCharType="begin" w:fldLock="1"/>
       </w:r>
       <w:r>
-        <w:instrText>ADDIN CSL_CITATION { "citationItems" : [ { "id" : "ITEM-1", "itemData" : { "DOI" : "10.1038/nn1538", "ISSN" : "1097-6256", "PMID" : "16136037", "abstract" : "fMRI (functional magnetic resonance imaging) studies on humans have shown a cortical area, the fusiform face area, that is specialized for face processing. An important question is how faces are represented within this area. This study provides direct evidence for a representation in which individual faces are encoded by their direction (facial identity) and distance (distinctiveness) from a prototypical (mean) face. When facial geometry (head shape, hair line, internal feature size and placement) was varied, the fMRI signal increased with increasing distance from the mean face. Furthermore, adaptation of the fMRI signal showed that the same neural population responds to faces falling along single identity axes within this space.", "author" : [ { "dropping-particle" : "", "family" : "Loffler", "given" : "Gunter", "non-dropping-particle" : "", "parse-names" : false, "suffix" : "" }, { "dropping-particle" : "", "family" : "Yourganov", "given" : "Grigori", "non-dropping-particle" : "", "parse-names" : false, "suffix" : "" }, { "dropping-particle" : "", "family" : "Wilkinson", "given" : "Frances", "non-dropping-particle" : "", "parse-names" : false, "suffix" : "" }, { "dropping-particle" : "", "family" : "Wilson", "given" : "HR", "non-dropping-particle" : "", "parse-names" : false, "suffix" : "" } ], "container-title" : "Nature neuroscience", "id" : "ITEM-1", "issue" : "10", "issued" : { "date-parts" : [ [ "2005", "10" ] ] }, "page" : "1386-90", "title" : "fMRI evidence for the neural representation of faces", "type" : "article-journal", "volume" : "8" }, "uris" : [ "http://www.mendeley.com/documents/?uuid=68ad14f7-93a3-4b49-8e98-850cf699f85e" ] } ], "mendeley" : { "previouslyFormattedCitation" : "(Loffler, Yourganov, Wilkinson, &amp; Wilson, 2005)" }, "properties" : { "noteIndex" : 0 }, "schema" : "https://github.com/citation-style-language/schema/raw/master/csl-citation.json" }</w:instrText>
+        <w:instrText xml:space="preserve"> ADDIN ZOTERO_ITEM CSL_CITATION {"citationID":"YMLEMBHH","properties":{"formattedCitation":"(Loffler, Yourganov, Wilkinson, &amp; Wilson, 2005)","plainCitation":"(Loffler, Yourganov, Wilkinson, &amp; Wilson, 2005)"},"citationItems":[{"id":"ITEM-1","uris":["http://www.mendeley.com/documents/?uuid=68ad14f7-93a3-4b49-8e98-850cf699f85e"],"uri":["http://www.mendeley.com/documents/?uuid=68ad14f7-93a3-4b49-8e98-850cf699f85e"],"itemData":{"DOI":"10.1038/nn1538","ISSN":"1097-6256","PMID":"16136037","abstract":"fMRI (functional magnetic resonance imaging) studies on humans have shown a cortical area, the fusiform face area, that is specialized for face processing. An important question is how faces are represented within this area. This study provides direct evidence for a representation in which individual faces are encoded by their direction (facial identity) and distance (distinctiveness) from a prototypical (mean) face. When facial geometry (head shape, hair line, internal feature size and placement) was varied, the fMRI signal increased with increasing distance from the mean face. Furthermore, adaptation of the fMRI signal showed that the same neural population responds to faces falling along single identity axes within this space.","author":[{"dropping-particle":"","family":"Loffler","given":"Gunter","non-dropping-particle":"","parse-names":false,"suffix":""},{"dropping-particle":"","family":"Yourganov","given":"Grigori","non-dropping-particle":"","parse-names":false,"suffix":""},{"dropping-particle":"","family":"Wilkinson","given":"Frances","non-dropping-particle":"","parse-names":false,"suffix":""},{"dropping-particle":"","family":"Wilson","given":"HR","non-dropping-particle":"","parse-names":false,"suffix":""}],"container-title":"Nature neuroscience","id":"ITEM-1","issue":"10","issued":{"date-parts":[["2005","10"]]},"page":"1386-90","title":"fMRI evidence for the neural representation of faces","type":"article-journal","volume":"8"}}],"schema":"https://github.com/citation-style-language/schema/raw/master/csl-citation.json"} </w:instrText>
       </w:r>
       <w:r>
         <w:fldChar w:fldCharType="separate"/>
@@ -1247,13 +1197,25 @@
         <w:t>)</w:t>
       </w:r>
       <w:r>
-        <w:t xml:space="preserve"> while cortical responses are recorded from visual areas (V1-V4, FFA, ?). During a single </w:t>
+        <w:t xml:space="preserve"> while cortical responses are recorded from visual areas (V1-V4, FFA</w:t>
+      </w:r>
+      <w:proofErr w:type="gramStart"/>
+      <w:r>
+        <w:t>, ?</w:t>
+      </w:r>
+      <w:proofErr w:type="gramEnd"/>
+      <w:r>
+        <w:t xml:space="preserve">). During a single </w:t>
       </w:r>
       <w:r>
         <w:t xml:space="preserve">scan </w:t>
       </w:r>
       <w:r>
-        <w:t xml:space="preserve">session participants will perform several blocks of trials. </w:t>
+        <w:t xml:space="preserve">session participants will perform several </w:t>
+      </w:r>
+      <w:r>
+        <w:lastRenderedPageBreak/>
+        <w:t xml:space="preserve">blocks of trials. </w:t>
       </w:r>
       <w:r>
         <w:t>During e</w:t>
@@ -1271,11 +1233,7 @@
         <w:t xml:space="preserve">or </w:t>
       </w:r>
       <w:r>
-        <w:t xml:space="preserve">noise </w:t>
-      </w:r>
-      <w:r>
-        <w:lastRenderedPageBreak/>
-        <w:t xml:space="preserve">discrimination. On each individual trial </w:t>
+        <w:t xml:space="preserve">noise discrimination. On each individual trial </w:t>
       </w:r>
       <w:r>
         <w:t>a participant</w:t>
@@ -1290,11 +1248,19 @@
         <w:t>1000</w:t>
       </w:r>
       <w:r>
-        <w:t xml:space="preserve"> ms each)</w:t>
-      </w:r>
-      <w:r>
         <w:t xml:space="preserve"> </w:t>
       </w:r>
+      <w:proofErr w:type="spellStart"/>
+      <w:r>
+        <w:t>ms</w:t>
+      </w:r>
+      <w:proofErr w:type="spellEnd"/>
+      <w:r>
+        <w:t xml:space="preserve"> each)</w:t>
+      </w:r>
+      <w:r>
+        <w:t xml:space="preserve"> </w:t>
+      </w:r>
       <w:r>
         <w:t>each followed by a short break</w:t>
       </w:r>
@@ -1305,7 +1271,15 @@
         <w:t>500</w:t>
       </w:r>
       <w:r>
-        <w:t xml:space="preserve"> ms)</w:t>
+        <w:t xml:space="preserve"> </w:t>
+      </w:r>
+      <w:proofErr w:type="spellStart"/>
+      <w:r>
+        <w:t>ms</w:t>
+      </w:r>
+      <w:proofErr w:type="spellEnd"/>
+      <w:r>
+        <w:t>)</w:t>
       </w:r>
       <w:r>
         <w:t xml:space="preserve">. At each of the four spatial locations a random </w:t>
@@ -1335,7 +1309,15 @@
         <w:t>level was higher</w:t>
       </w:r>
       <w:r>
-        <w:t xml:space="preserve"> (1200 ms). Each participant will therefore experience </w:t>
+        <w:t xml:space="preserve"> (1200 </w:t>
+      </w:r>
+      <w:proofErr w:type="spellStart"/>
+      <w:r>
+        <w:t>ms</w:t>
+      </w:r>
+      <w:proofErr w:type="spellEnd"/>
+      <w:r>
+        <w:t xml:space="preserve">). Each participant will therefore experience </w:t>
       </w:r>
       <w:r>
         <w:t>four</w:t>
@@ -1403,7 +1385,7 @@
         <w:fldChar w:fldCharType="begin" w:fldLock="1"/>
       </w:r>
       <w:r>
-        <w:instrText>ADDIN CSL_CITATION { "citationItems" : [ { "id" : "ITEM-1", "itemData" : { "DOI" : "10.1016/j.neuron.2011.09.025", "ISSN" : "1097-4199", "PMID" : "22153378", "abstract" : "The computational processes by which attention improves behavioral performance were characterized by measuring visual cortical activity with functional magnetic resonance imaging as humans performed a contrast-discrimination task with focal and distributed attention. Focal attention yielded robust improvements in behavioral performance accompanied by increases in cortical responses. Quantitative analysis revealed that if performance were limited only by the sensitivity of the measured sensory signals, the improvements in behavioral performance would have corresponded to an unrealistically large reduction in response variability. Instead, behavioral performance was well characterized by a pooling and selection process for which the largest sensory responses, those most strongly modulated by attention, dominated the perceptual decision. This characterization predicts that high-contrast distracters that evoke large responses should negatively impact behavioral performance. We tested and confirmed this prediction. We conclude that attention enhanced behavioral performance predominantly by enabling efficient selection of the behaviorally relevant sensory signals.", "author" : [ { "dropping-particle" : "", "family" : "Pestilli", "given" : "Franco", "non-dropping-particle" : "", "parse-names" : false, "suffix" : "" }, { "dropping-particle" : "", "family" : "Carrasco", "given" : "Marisa", "non-dropping-particle" : "", "parse-names" : false, "suffix" : "" }, { "dropping-particle" : "", "family" : "Heeger", "given" : "David J", "non-dropping-particle" : "", "parse-names" : false, "suffix" : "" }, { "dropping-particle" : "", "family" : "Gardner", "given" : "Justin L", "non-dropping-particle" : "", "parse-names" : false, "suffix" : "" } ], "container-title" : "Neuron", "id" : "ITEM-1", "issue" : "5", "issued" : { "date-parts" : [ [ "2011", "12", "8" ] ] }, "page" : "832-46", "publisher" : "Elsevier Inc.", "title" : "Attentional enhancement via selection and pooling of early sensory responses in human visual cortex.", "type" : "article-journal", "volume" : "72" }, "uris" : [ "http://www.mendeley.com/documents/?uuid=0832bd7b-8ec7-418e-b7a8-ee10996d2d55" ] } ], "mendeley" : { "previouslyFormattedCitation" : "(Pestilli et al., 2011)" }, "properties" : { "noteIndex" : 0 }, "schema" : "https://github.com/citation-style-language/schema/raw/master/csl-citation.json" }</w:instrText>
+        <w:instrText xml:space="preserve"> ADDIN ZOTERO_ITEM CSL_CITATION {"citationID":"Hae7vNhf","properties":{"formattedCitation":"(Pestilli et al., 2011)","plainCitation":"(Pestilli et al., 2011)"},"citationItems":[{"id":"ITEM-1","uris":["http://www.mendeley.com/documents/?uuid=0832bd7b-8ec7-418e-b7a8-ee10996d2d55"],"uri":["http://www.mendeley.com/documents/?uuid=0832bd7b-8ec7-418e-b7a8-ee10996d2d55"],"itemData":{"DOI":"10.1016/j.neuron.2011.09.025","ISSN":"1097-4199","PMID":"22153378","abstract":"The computational processes by which attention improves behavioral performance were characterized by measuring visual cortical activity with functional magnetic resonance imaging as humans performed a contrast-discrimination task with focal and distributed attention. Focal attention yielded robust improvements in behavioral performance accompanied by increases in cortical responses. Quantitative analysis revealed that if performance were limited only by the sensitivity of the measured sensory signals, the improvements in behavioral performance would have corresponded to an unrealistically large reduction in response variability. Instead, behavioral performance was well characterized by a pooling and selection process for which the largest sensory responses, those most strongly modulated by attention, dominated the perceptual decision. This characterization predicts that high-contrast distracters that evoke large responses should negatively impact behavioral performance. We tested and confirmed this prediction. We conclude that attention enhanced behavioral performance predominantly by enabling efficient selection of the behaviorally relevant sensory signals.","author":[{"dropping-particle":"","family":"Pestilli","given":"Franco","non-dropping-particle":"","parse-names":false,"suffix":""},{"dropping-particle":"","family":"Carrasco","given":"Marisa","non-dropping-particle":"","parse-names":false,"suffix":""},{"dropping-particle":"","family":"Heeger","given":"David J","non-dropping-particle":"","parse-names":false,"suffix":""},{"dropping-particle":"","family":"Gardner","given":"Justin L","non-dropping-particle":"","parse-names":false,"suffix":""}],"container-title":"Neuron","id":"ITEM-1","issue":"5","issued":{"date-parts":[["2011","12","8"]]},"page":"832-46","publisher":"Elsevier Inc.","title":"Attentional enhancement via selection and pooling of early sensory responses in human visual cortex.","type":"article-journal","volume":"72"}}],"schema":"https://github.com/citation-style-language/schema/raw/master/csl-citation.json"} </w:instrText>
       </w:r>
       <w:r>
         <w:fldChar w:fldCharType="separate"/>
@@ -1483,10 +1465,26 @@
         <w:t>a neural response function and behavioral performance function for each task across the pedestal levels. We will use computational models to show that relative differences in neural response for different contrast or noise levels can be used to solve the task, and that the BOLD signal in specific brain regions is likely responsible for behavioral performance.</w:t>
       </w:r>
       <w:r>
-        <w:t xml:space="preserve"> For contrast discrimination we expect that early retinotopic regions will be involved, while for noise discrimination we expect later regions that represent faces as a whole will s</w:t>
-      </w:r>
-      <w:r>
-        <w:t>how increased activity (Figure 2</w:t>
+        <w:t xml:space="preserve"> For contrast discrimination we expect that early </w:t>
+      </w:r>
+      <w:proofErr w:type="spellStart"/>
+      <w:r>
+        <w:t>retinotopic</w:t>
+      </w:r>
+      <w:proofErr w:type="spellEnd"/>
+      <w:r>
+        <w:t xml:space="preserve"> regions will be involved, while for noise discrimination we expect later regions that represent faces </w:t>
+      </w:r>
+      <w:proofErr w:type="gramStart"/>
+      <w:r>
+        <w:t>as a whole will s</w:t>
+      </w:r>
+      <w:r>
+        <w:t>how increased activity</w:t>
+      </w:r>
+      <w:proofErr w:type="gramEnd"/>
+      <w:r>
+        <w:t xml:space="preserve"> (Figure 2</w:t>
       </w:r>
       <w:r>
         <w:t>).</w:t>
@@ -1510,7 +1508,7 @@
         <w:fldChar w:fldCharType="begin" w:fldLock="1"/>
       </w:r>
       <w:r>
-        <w:instrText>ADDIN CSL_CITATION { "citationItems" : [ { "id" : "ITEM-1", "itemData" : { "DOI" : "10.1016/j.neuron.2011.09.025", "ISSN" : "1097-4199", "PMID" : "22153378", "abstract" : "The computational processes by which attention improves behavioral performance were characterized by measuring visual cortical activity with functional magnetic resonance imaging as humans performed a contrast-discrimination task with focal and distributed attention. Focal attention yielded robust improvements in behavioral performance accompanied by increases in cortical responses. Quantitative analysis revealed that if performance were limited only by the sensitivity of the measured sensory signals, the improvements in behavioral performance would have corresponded to an unrealistically large reduction in response variability. Instead, behavioral performance was well characterized by a pooling and selection process for which the largest sensory responses, those most strongly modulated by attention, dominated the perceptual decision. This characterization predicts that high-contrast distracters that evoke large responses should negatively impact behavioral performance. We tested and confirmed this prediction. We conclude that attention enhanced behavioral performance predominantly by enabling efficient selection of the behaviorally relevant sensory signals.", "author" : [ { "dropping-particle" : "", "family" : "Pestilli", "given" : "Franco", "non-dropping-particle" : "", "parse-names" : false, "suffix" : "" }, { "dropping-particle" : "", "family" : "Carrasco", "given" : "Marisa", "non-dropping-particle" : "", "parse-names" : false, "suffix" : "" }, { "dropping-particle" : "", "family" : "Heeger", "given" : "David J", "non-dropping-particle" : "", "parse-names" : false, "suffix" : "" }, { "dropping-particle" : "", "family" : "Gardner", "given" : "Justin L", "non-dropping-particle" : "", "parse-names" : false, "suffix" : "" } ], "container-title" : "Neuron", "id" : "ITEM-1", "issue" : "5", "issued" : { "date-parts" : [ [ "2011", "12", "8" ] ] }, "page" : "832-46", "publisher" : "Elsevier Inc.", "title" : "Attentional enhancement via selection and pooling of early sensory responses in human visual cortex.", "type" : "article-journal", "volume" : "72" }, "uris" : [ "http://www.mendeley.com/documents/?uuid=0832bd7b-8ec7-418e-b7a8-ee10996d2d55" ] } ], "mendeley" : { "previouslyFormattedCitation" : "(Pestilli et al., 2011)" }, "properties" : { "noteIndex" : 0 }, "schema" : "https://github.com/citation-style-language/schema/raw/master/csl-citation.json" }</w:instrText>
+        <w:instrText xml:space="preserve"> ADDIN ZOTERO_ITEM CSL_CITATION {"citationID":"OseAx9oe","properties":{"formattedCitation":"(Pestilli et al., 2011)","plainCitation":"(Pestilli et al., 2011)"},"citationItems":[{"id":"ITEM-1","uris":["http://www.mendeley.com/documents/?uuid=0832bd7b-8ec7-418e-b7a8-ee10996d2d55"],"uri":["http://www.mendeley.com/documents/?uuid=0832bd7b-8ec7-418e-b7a8-ee10996d2d55"],"itemData":{"DOI":"10.1016/j.neuron.2011.09.025","ISSN":"1097-4199","PMID":"22153378","abstract":"The computational processes by which attention improves behavioral performance were characterized by measuring visual cortical activity with functional magnetic resonance imaging as humans performed a contrast-discrimination task with focal and distributed attention. Focal attention yielded robust improvements in behavioral performance accompanied by increases in cortical responses. Quantitative analysis revealed that if performance were limited only by the sensitivity of the measured sensory signals, the improvements in behavioral performance would have corresponded to an unrealistically large reduction in response variability. Instead, behavioral performance was well characterized by a pooling and selection process for which the largest sensory responses, those most strongly modulated by attention, dominated the perceptual decision. This characterization predicts that high-contrast distracters that evoke large responses should negatively impact behavioral performance. We tested and confirmed this prediction. We conclude that attention enhanced behavioral performance predominantly by enabling efficient selection of the behaviorally relevant sensory signals.","author":[{"dropping-particle":"","family":"Pestilli","given":"Franco","non-dropping-particle":"","parse-names":false,"suffix":""},{"dropping-particle":"","family":"Carrasco","given":"Marisa","non-dropping-particle":"","parse-names":false,"suffix":""},{"dropping-particle":"","family":"Heeger","given":"David J","non-dropping-particle":"","parse-names":false,"suffix":""},{"dropping-particle":"","family":"Gardner","given":"Justin L","non-dropping-particle":"","parse-names":false,"suffix":""}],"container-title":"Neuron","id":"ITEM-1","issue":"5","issued":{"date-parts":[["2011","12","8"]]},"page":"832-46","publisher":"Elsevier Inc.","title":"Attentional enhancement via selection and pooling of early sensory responses in human visual cortex.","type":"article-journal","volume":"72"}}],"schema":"https://github.com/citation-style-language/schema/raw/master/csl-citation.json"} </w:instrText>
       </w:r>
       <w:r>
         <w:fldChar w:fldCharType="separate"/>
@@ -1600,7 +1598,7 @@
         <w:fldChar w:fldCharType="begin" w:fldLock="1"/>
       </w:r>
       <w:r>
-        <w:instrText>ADDIN CSL_CITATION { "citationItems" : [ { "id" : "ITEM-1", "itemData" : { "DOI" : "10.1073/pnas.092277599", "ISSN" : "0027-8424", "PMID" : "12077298", "abstract" : "What can we see when we do not pay attention? It is well known that we can be \"blind\" even to major aspects of natural scenes when we attend elsewhere. The only tasks that do not need attention appear to be carried out in the early stages of the visual system. Contrary to this common belief, we report that subjects can rapidly detect animals or vehicles in briefly presented novel natural scenes while simultaneously performing another attentionally demanding task. By comparison, they are unable to discriminate large T's from L's, or bisected two-color disks from their mirror images under the same conditions. We conclude that some visual tasks associated with \"high-level\" cortical areas may proceed in the near absence of attention.", "author" : [ { "dropping-particle" : "", "family" : "Li", "given" : "Fei Fei", "non-dropping-particle" : "", "parse-names" : false, "suffix" : "" }, { "dropping-particle" : "", "family" : "VanRullen", "given" : "Rufin", "non-dropping-particle" : "", "parse-names" : false, "suffix" : "" }, { "dropping-particle" : "", "family" : "Koch", "given" : "Christof", "non-dropping-particle" : "", "parse-names" : false, "suffix" : "" }, { "dropping-particle" : "", "family" : "Perona", "given" : "Pietro", "non-dropping-particle" : "", "parse-names" : false, "suffix" : "" } ], "container-title" : "Proceedings of the National Academy of Sciences of the United States of America", "id" : "ITEM-1", "issue" : "14", "issued" : { "date-parts" : [ [ "2002", "7", "9" ] ] }, "page" : "9596-601", "title" : "Rapid natural scene categorization in the near absence of attention.", "type" : "article-journal", "volume" : "99" }, "uris" : [ "http://www.mendeley.com/documents/?uuid=74ca1560-2d03-4f9d-b236-cdc30cd37c67" ] } ], "mendeley" : { "previouslyFormattedCitation" : "(Li et al., 2002)" }, "properties" : { "noteIndex" : 0 }, "schema" : "https://github.com/citation-style-language/schema/raw/master/csl-citation.json" }</w:instrText>
+        <w:instrText xml:space="preserve"> ADDIN ZOTERO_ITEM CSL_CITATION {"citationID":"a3kmYri2","properties":{"formattedCitation":"(Li et al., 2002)","plainCitation":"(Li et al., 2002)"},"citationItems":[{"id":"ITEM-1","uris":["http://www.mendeley.com/documents/?uuid=74ca1560-2d03-4f9d-b236-cdc30cd37c67"],"uri":["http://www.mendeley.com/documents/?uuid=74ca1560-2d03-4f9d-b236-cdc30cd37c67"],"itemData":{"DOI":"10.1073/pnas.092277599","ISSN":"0027-8424","PMID":"12077298","abstract":"What can we see when we do not pay attention? It is well known that we can be \"blind\" even to major aspects of natural scenes when we attend elsewhere. The only tasks that do not need attention appear to be carried out in the early stages of the visual system. Contrary to this common belief, we report that subjects can rapidly detect animals or vehicles in briefly presented novel natural scenes while simultaneously performing another attentionally demanding task. By comparison, they are unable to discriminate large T's from L's, or bisected two-color disks from their mirror images under the same conditions. We conclude that some visual tasks associated with \"high-level\" cortical areas may proceed in the near absence of attention.","author":[{"dropping-particle":"","family":"Li","given":"Fei Fei","non-dropping-particle":"","parse-names":false,"suffix":""},{"dropping-particle":"","family":"VanRullen","given":"Rufin","non-dropping-particle":"","parse-names":false,"suffix":""},{"dropping-particle":"","family":"Koch","given":"Christof","non-dropping-particle":"","parse-names":false,"suffix":""},{"dropping-particle":"","family":"Perona","given":"Pietro","non-dropping-particle":"","parse-names":false,"suffix":""}],"container-title":"Proceedings of the National Academy of Sciences of the United States of America","id":"ITEM-1","issue":"14","issued":{"date-parts":[["2002","7","9"]]},"page":"9596-601","title":"Rapid natural scene categorization in the near absence of attention.","type":"article-journal","volume":"99"}}],"schema":"https://github.com/citation-style-language/schema/raw/master/csl-citation.json"} </w:instrText>
       </w:r>
       <w:r>
         <w:fldChar w:fldCharType="separate"/>
@@ -1624,7 +1622,7 @@
         <w:fldChar w:fldCharType="begin" w:fldLock="1"/>
       </w:r>
       <w:r>
-        <w:instrText>ADDIN CSL_CITATION { "citationItems" : [ { "id" : "ITEM-1", "itemData" : { "DOI" : "10:1167/4.2.4", "ISSN" : "1534-7362", "PMID" : "15005651", "abstract" : "The attentional cost associated with the visual discrimination of the gender of a face was investigated. Participants performed a face-gender discrimination task either alone (single-task) or concurrently (dual-task) with a known attentional demanding task (5-letter T/L discrimination). Overall performance on face-gender discrimination suffered remarkably little under the dual-task condition compared to the single-task condition. Similar results were obtained in experiments that controlled for potential training effects or the use of low-level cues in this discrimination task. Our results provide further evidence against the notion that only low-level representations can be accessed outside the focus of attention.", "author" : [ { "dropping-particle" : "", "family" : "Reddy", "given" : "Leila", "non-dropping-particle" : "", "parse-names" : false, "suffix" : "" }, { "dropping-particle" : "", "family" : "Wilken", "given" : "Patrick", "non-dropping-particle" : "", "parse-names" : false, "suffix" : "" }, { "dropping-particle" : "", "family" : "Koch", "given" : "Christof", "non-dropping-particle" : "", "parse-names" : false, "suffix" : "" } ], "container-title" : "Journal of vision", "id" : "ITEM-1", "issue" : "2", "issued" : { "date-parts" : [ [ "2004", "1" ] ] }, "page" : "106-17", "title" : "Face-gender discrimination is possible in the near-absence of attention.", "type" : "article-journal", "volume" : "4" }, "uris" : [ "http://www.mendeley.com/documents/?uuid=ce8d4db2-ff92-47f5-a544-0b36168236da" ] } ], "mendeley" : { "previouslyFormattedCitation" : "(Reddy et al., 2004)" }, "properties" : { "noteIndex" : 0 }, "schema" : "https://github.com/citation-style-language/schema/raw/master/csl-citation.json" }</w:instrText>
+        <w:instrText xml:space="preserve"> ADDIN ZOTERO_ITEM CSL_CITATION {"citationID":"AtWYbYCp","properties":{"formattedCitation":"(Reddy et al., 2004)","plainCitation":"(Reddy et al., 2004)"},"citationItems":[{"id":"ITEM-1","uris":["http://www.mendeley.com/documents/?uuid=ce8d4db2-ff92-47f5-a544-0b36168236da"],"uri":["http://www.mendeley.com/documents/?uuid=ce8d4db2-ff92-47f5-a544-0b36168236da"],"itemData":{"DOI":"10:1167/4.2.4","ISSN":"1534-7362","PMID":"15005651","abstract":"The attentional cost associated with the visual discrimination of the gender of a face was investigated. Participants performed a face-gender discrimination task either alone (single-task) or concurrently (dual-task) with a known attentional demanding task (5-letter T/L discrimination). Overall performance on face-gender discrimination suffered remarkably little under the dual-task condition compared to the single-task condition. Similar results were obtained in experiments that controlled for potential training effects or the use of low-level cues in this discrimination task. Our results provide further evidence against the notion that only low-level representations can be accessed outside the focus of attention.","author":[{"dropping-particle":"","family":"Reddy","given":"Leila","non-dropping-particle":"","parse-names":false,"suffix":""},{"dropping-particle":"","family":"Wilken","given":"Patrick","non-dropping-particle":"","parse-names":false,"suffix":""},{"dropping-particle":"","family":"Koch","given":"Christof","non-dropping-particle":"","parse-names":false,"suffix":""}],"container-title":"Journal of vision","id":"ITEM-1","issue":"2","issued":{"date-parts":[["2004","1"]]},"page":"106-17","title":"Face-gender discrimination is possible in the near-absence of attention.","type":"article-journal","volume":"4"}}],"schema":"https://github.com/citation-style-language/schema/raw/master/csl-citation.json"} </w:instrText>
       </w:r>
       <w:r>
         <w:fldChar w:fldCharType="separate"/>
@@ -2085,8 +2083,6 @@
       <w:r>
         <w:t>, but participants will perform both the gender and noise discrimination tasks during separate blocks. The experiment will be</w:t>
       </w:r>
-      <w:bookmarkStart w:id="0" w:name="_GoBack"/>
-      <w:bookmarkEnd w:id="0"/>
       <w:r>
         <w:t xml:space="preserve"> performed in the scanner. Anatomical and localizer scans will be recorded to identify visual </w:t>
       </w:r>
@@ -2143,11 +2139,7 @@
         <w:t>.</w:t>
       </w:r>
       <w:r>
-        <w:t xml:space="preserve"> First, we expect there to be a task specific effect. We do not expect contrast discrimination to disrupt attention to peripheral stimuli in either focal or distributed attention conditions (see previous results). In contrast, we expect that performing a noise discrimination task that requires the use of a neural population that is shared with </w:t>
-      </w:r>
-      <w:r>
-        <w:lastRenderedPageBreak/>
-        <w:t xml:space="preserve">the gender categorization task will cause a reduction in </w:t>
+        <w:t xml:space="preserve"> First, we expect there to be a task specific effect. We do not expect contrast discrimination to disrupt attention to peripheral stimuli in either focal or distributed attention conditions (see previous results). In contrast, we expect that performing a noise discrimination task that requires the use of a neural population that is shared with the gender categorization task will cause a reduction in </w:t>
       </w:r>
       <w:r>
         <w:t xml:space="preserve">awareness. Furthermore, we predict that the neural modulation induced by attending to the level of noise will be sufficient to predict the level of awareness in the peripheral task. </w:t>
@@ -2262,7 +2254,7 @@
         <w:fldChar w:fldCharType="begin" w:fldLock="1"/>
       </w:r>
       <w:r>
-        <w:instrText>ADDIN CSL_CITATION { "citationItems" : [ { "id" : "ITEM-1", "itemData" : { "DOI" : "10.1016/j.tics.2006.10.012", "author" : [ { "dropping-particle" : "", "family" : "Koch", "given" : "Christof", "non-dropping-particle" : "", "parse-names" : false, "suffix" : "" }, { "dropping-particle" : "", "family" : "Tsuchiya", "given" : "Naotsugu", "non-dropping-particle" : "", "parse-names" : false, "suffix" : "" } ], "container-title" : "Trends in cognitive sciences", "id" : "ITEM-1", "issue" : "1", "issued" : { "date-parts" : [ [ "2007" ] ] }, "title" : "Attention and consciousness: two distinct brain processes", "type" : "article-journal", "volume" : "11" }, "uris" : [ "http://www.mendeley.com/documents/?uuid=95507fea-ed2d-4e51-8dcc-24d544f044b6" ] } ], "mendeley" : { "previouslyFormattedCitation" : "(Koch &amp; Tsuchiya, 2007)" }, "properties" : { "noteIndex" : 0 }, "schema" : "https://github.com/citation-style-language/schema/raw/master/csl-citation.json" }</w:instrText>
+        <w:instrText xml:space="preserve"> ADDIN ZOTERO_ITEM CSL_CITATION {"citationID":"C7dg4dTH","properties":{"formattedCitation":"(Koch &amp; Tsuchiya, 2007)","plainCitation":"(Koch &amp; Tsuchiya, 2007)"},"citationItems":[{"id":"ITEM-1","uris":["http://www.mendeley.com/documents/?uuid=95507fea-ed2d-4e51-8dcc-24d544f044b6"],"uri":["http://www.mendeley.com/documents/?uuid=95507fea-ed2d-4e51-8dcc-24d544f044b6"],"itemData":{"DOI":"10.1016/j.tics.2006.10.012","author":[{"dropping-particle":"","family":"Koch","given":"Christof","non-dropping-particle":"","parse-names":false,"suffix":""},{"dropping-particle":"","family":"Tsuchiya","given":"Naotsugu","non-dropping-particle":"","parse-names":false,"suffix":""}],"container-title":"Trends in cognitive sciences","id":"ITEM-1","issue":"1","issued":{"date-parts":[["2007"]]},"title":"Attention and consciousness: two distinct brain processes","type":"article-journal","volume":"11"}}],"schema":"https://github.com/citation-style-language/schema/raw/master/csl-citation.json"} </w:instrText>
       </w:r>
       <w:r>
         <w:fldChar w:fldCharType="separate"/>
@@ -2294,44 +2286,8 @@
       <w:r>
         <w:br w:type="page"/>
       </w:r>
-      <w:r>
-        <w:lastRenderedPageBreak/>
-        <w:pict>
-          <v:shapetype id="_x0000_t75" coordsize="21600,21600" o:spt="75" o:preferrelative="t" path="m@4@5l@4@11@9@11@9@5xe" filled="f" stroked="f">
-            <v:stroke joinstyle="miter"/>
-            <v:formulas>
-              <v:f eqn="if lineDrawn pixelLineWidth 0"/>
-              <v:f eqn="sum @0 1 0"/>
-              <v:f eqn="sum 0 0 @1"/>
-              <v:f eqn="prod @2 1 2"/>
-              <v:f eqn="prod @3 21600 pixelWidth"/>
-              <v:f eqn="prod @3 21600 pixelHeight"/>
-              <v:f eqn="sum @0 0 1"/>
-              <v:f eqn="prod @6 1 2"/>
-              <v:f eqn="prod @7 21600 pixelWidth"/>
-              <v:f eqn="sum @8 21600 0"/>
-              <v:f eqn="prod @7 21600 pixelHeight"/>
-              <v:f eqn="sum @10 21600 0"/>
-            </v:formulas>
-            <v:path o:extrusionok="f" gradientshapeok="t" o:connecttype="rect"/>
-            <o:lock v:ext="edit" aspectratio="t"/>
-          </v:shapetype>
-          <v:shape id="_x0000_i1025" type="#_x0000_t75" style="width:246.7pt;height:646.75pt">
-            <v:imagedata r:id="rId7" o:title="FYP-Stimulus Examples-01"/>
-          </v:shape>
-        </w:pict>
-      </w:r>
-    </w:p>
-    <w:p>
-      <w:r>
-        <w:lastRenderedPageBreak/>
-        <w:pict>
-          <v:shape id="_x0000_i1026" type="#_x0000_t75" style="width:467.7pt;height:252.3pt">
-            <v:imagedata r:id="rId8" o:title="FakeCRF"/>
-          </v:shape>
-        </w:pict>
-      </w:r>
-    </w:p>
+    </w:p>
+    <w:p/>
     <w:sectPr>
       <w:pgSz w:w="12240" w:h="15840"/>
       <w:pgMar w:top="1440" w:right="1440" w:bottom="1440" w:left="1440" w:header="720" w:footer="720" w:gutter="0"/>
@@ -2343,7 +2299,7 @@
 </file>
 
 <file path=word/numbering.xml><?xml version="1.0" encoding="utf-8"?>
-<w:numbering xmlns:wpc="http://schemas.microsoft.com/office/word/2010/wordprocessingCanvas" xmlns:mc="http://schemas.openxmlformats.org/markup-compatibility/2006" xmlns:o="urn:schemas-microsoft-com:office:office" xmlns:r="http://schemas.openxmlformats.org/officeDocument/2006/relationships" xmlns:m="http://schemas.openxmlformats.org/officeDocument/2006/math" xmlns:v="urn:schemas-microsoft-com:vml" xmlns:wp14="http://schemas.microsoft.com/office/word/2010/wordprocessingDrawing" xmlns:wp="http://schemas.openxmlformats.org/drawingml/2006/wordprocessingDrawing" xmlns:w10="urn:schemas-microsoft-com:office:word" xmlns:w="http://schemas.openxmlformats.org/wordprocessingml/2006/main" xmlns:w14="http://schemas.microsoft.com/office/word/2010/wordml" xmlns:wpg="http://schemas.microsoft.com/office/word/2010/wordprocessingGroup" xmlns:wpi="http://schemas.microsoft.com/office/word/2010/wordprocessingInk" xmlns:wne="http://schemas.microsoft.com/office/word/2006/wordml" xmlns:wps="http://schemas.microsoft.com/office/word/2010/wordprocessingShape" mc:Ignorable="w14 wp14">
+<w:numbering xmlns:wpc="http://schemas.microsoft.com/office/word/2010/wordprocessingCanvas" xmlns:mo="http://schemas.microsoft.com/office/mac/office/2008/main" xmlns:mc="http://schemas.openxmlformats.org/markup-compatibility/2006" xmlns:mv="urn:schemas-microsoft-com:mac:vml" xmlns:o="urn:schemas-microsoft-com:office:office" xmlns:r="http://schemas.openxmlformats.org/officeDocument/2006/relationships" xmlns:m="http://schemas.openxmlformats.org/officeDocument/2006/math" xmlns:v="urn:schemas-microsoft-com:vml" xmlns:wp14="http://schemas.microsoft.com/office/word/2010/wordprocessingDrawing" xmlns:wp="http://schemas.openxmlformats.org/drawingml/2006/wordprocessingDrawing" xmlns:w10="urn:schemas-microsoft-com:office:word" xmlns:w="http://schemas.openxmlformats.org/wordprocessingml/2006/main" xmlns:w14="http://schemas.microsoft.com/office/word/2010/wordml" xmlns:wpg="http://schemas.microsoft.com/office/word/2010/wordprocessingGroup" xmlns:wpi="http://schemas.microsoft.com/office/word/2010/wordprocessingInk" xmlns:wne="http://schemas.microsoft.com/office/word/2006/wordml" xmlns:wps="http://schemas.microsoft.com/office/word/2010/wordprocessingShape" mc:Ignorable="w14 wp14">
   <w:abstractNum w:abstractNumId="0">
     <w:nsid w:val="3F0B436E"/>
     <w:multiLevelType w:val="hybridMultilevel"/>
@@ -2480,7 +2436,7 @@
       </w:pPr>
     </w:pPrDefault>
   </w:docDefaults>
-  <w:latentStyles w:defLockedState="0" w:defUIPriority="99" w:defSemiHidden="1" w:defUnhideWhenUsed="1" w:defQFormat="0" w:count="267">
+  <w:latentStyles w:defLockedState="0" w:defUIPriority="99" w:defSemiHidden="1" w:defUnhideWhenUsed="1" w:defQFormat="0" w:count="276">
     <w:lsdException w:name="Normal" w:semiHidden="0" w:uiPriority="0" w:unhideWhenUsed="0" w:qFormat="1"/>
     <w:lsdException w:name="heading 1" w:semiHidden="0" w:uiPriority="9" w:unhideWhenUsed="0" w:qFormat="1"/>
     <w:lsdException w:name="heading 2" w:uiPriority="9" w:qFormat="1"/>
@@ -2764,7 +2720,7 @@
 </file>
 
 <file path=word/stylesWithEffects.xml><?xml version="1.0" encoding="utf-8"?>
-<w:styles xmlns:wpc="http://schemas.microsoft.com/office/word/2010/wordprocessingCanvas" xmlns:mc="http://schemas.openxmlformats.org/markup-compatibility/2006" xmlns:o="urn:schemas-microsoft-com:office:office" xmlns:r="http://schemas.openxmlformats.org/officeDocument/2006/relationships" xmlns:m="http://schemas.openxmlformats.org/officeDocument/2006/math" xmlns:v="urn:schemas-microsoft-com:vml" xmlns:wp14="http://schemas.microsoft.com/office/word/2010/wordprocessingDrawing" xmlns:wp="http://schemas.openxmlformats.org/drawingml/2006/wordprocessingDrawing" xmlns:w10="urn:schemas-microsoft-com:office:word" xmlns:w="http://schemas.openxmlformats.org/wordprocessingml/2006/main" xmlns:w14="http://schemas.microsoft.com/office/word/2010/wordml" xmlns:wpg="http://schemas.microsoft.com/office/word/2010/wordprocessingGroup" xmlns:wpi="http://schemas.microsoft.com/office/word/2010/wordprocessingInk" xmlns:wne="http://schemas.microsoft.com/office/word/2006/wordml" xmlns:wps="http://schemas.microsoft.com/office/word/2010/wordprocessingShape" mc:Ignorable="w14 wp14">
+<w:styles xmlns:wpc="http://schemas.microsoft.com/office/word/2010/wordprocessingCanvas" xmlns:mo="http://schemas.microsoft.com/office/mac/office/2008/main" xmlns:mc="http://schemas.openxmlformats.org/markup-compatibility/2006" xmlns:mv="urn:schemas-microsoft-com:mac:vml" xmlns:o="urn:schemas-microsoft-com:office:office" xmlns:r="http://schemas.openxmlformats.org/officeDocument/2006/relationships" xmlns:m="http://schemas.openxmlformats.org/officeDocument/2006/math" xmlns:v="urn:schemas-microsoft-com:vml" xmlns:wp14="http://schemas.microsoft.com/office/word/2010/wordprocessingDrawing" xmlns:wp="http://schemas.openxmlformats.org/drawingml/2006/wordprocessingDrawing" xmlns:w10="urn:schemas-microsoft-com:office:word" xmlns:w="http://schemas.openxmlformats.org/wordprocessingml/2006/main" xmlns:w14="http://schemas.microsoft.com/office/word/2010/wordml" xmlns:wpg="http://schemas.microsoft.com/office/word/2010/wordprocessingGroup" xmlns:wpi="http://schemas.microsoft.com/office/word/2010/wordprocessingInk" xmlns:wne="http://schemas.microsoft.com/office/word/2006/wordml" xmlns:wps="http://schemas.microsoft.com/office/word/2010/wordprocessingShape" mc:Ignorable="w14 wp14">
   <w:docDefaults>
     <w:rPrDefault>
       <w:rPr>
@@ -2780,7 +2736,7 @@
       </w:pPr>
     </w:pPrDefault>
   </w:docDefaults>
-  <w:latentStyles w:defLockedState="0" w:defUIPriority="99" w:defSemiHidden="1" w:defUnhideWhenUsed="1" w:defQFormat="0" w:count="267">
+  <w:latentStyles w:defLockedState="0" w:defUIPriority="99" w:defSemiHidden="1" w:defUnhideWhenUsed="1" w:defQFormat="0" w:count="276">
     <w:lsdException w:name="Normal" w:semiHidden="0" w:uiPriority="0" w:unhideWhenUsed="0" w:qFormat="1"/>
     <w:lsdException w:name="heading 1" w:semiHidden="0" w:uiPriority="9" w:unhideWhenUsed="0" w:qFormat="1"/>
     <w:lsdException w:name="heading 2" w:uiPriority="9" w:qFormat="1"/>
@@ -3342,7 +3298,7 @@
 </file>
 
 <file path=customXml/itemProps1.xml><?xml version="1.0" encoding="utf-8"?>
-<ds:datastoreItem xmlns:ds="http://schemas.openxmlformats.org/officeDocument/2006/customXml" ds:itemID="{B736D0B3-9F33-4497-942E-6979C26E5432}">
+<ds:datastoreItem xmlns:ds="http://schemas.openxmlformats.org/officeDocument/2006/customXml" ds:itemID="{74C38DC3-11A7-9842-A34C-3EC9BA9A9D8D}">
   <ds:schemaRefs>
     <ds:schemaRef ds:uri="http://schemas.openxmlformats.org/officeDocument/2006/bibliography"/>
   </ds:schemaRefs>

</xml_diff>